<commit_message>
draft 4 edit start
</commit_message>
<xml_diff>
--- a/public_chapter/PublicChapter_draft_v4.docx
+++ b/public_chapter/PublicChapter_draft_v4.docx
@@ -38,8 +38,16 @@
     </w:p>
     <w:p>
       <w:r>
-        <w:t>Focus for this draft: work on story telling and teaching. I want nearly every one of these letters to have a teaching moment either about research or a word or something I’m interested in, etc.</w:t>
-      </w:r>
+        <w:t xml:space="preserve">Focus for this draft: work on </w:t>
+      </w:r>
+      <w:r>
+        <w:t xml:space="preserve">finishing up all letters, talking more like to my PhD like a person. Don’t be afraid to ask it questions, responding if I have some thoughts, or just leaving the question there for people to think about. And come up with analogies to describe how you’re feeling. Even basic ones are totally </w:t>
+      </w:r>
+      <w:proofErr w:type="gramStart"/>
+      <w:r>
+        <w:t>fine</w:t>
+      </w:r>
+      <w:proofErr w:type="gramEnd"/>
     </w:p>
     <w:p>
       <w:pPr>
@@ -53,185 +61,379 @@
           <w:b/>
           <w:bCs/>
         </w:rPr>
-        <w:t>Why I’m writing this chapter</w:t>
-      </w:r>
-    </w:p>
-    <w:p>
-      <w:pPr>
-        <w:jc w:val="both"/>
-      </w:pPr>
-      <w:r>
-        <w:t>A PhD ends in a finish full of triumphs: a published paper that will be used to inform the world of your research</w:t>
-      </w:r>
-      <w:r>
-        <w:t xml:space="preserve"> and </w:t>
-      </w:r>
-      <w:r>
-        <w:t xml:space="preserve">a final defense that allows you to showcase all you’ve learned as an expert in your field. These triumphs are the fruits of intense labor and rigorous mental fortitude, but more often than not research is presented without mentioning the </w:t>
-      </w:r>
-      <w:r>
-        <w:t xml:space="preserve">mental toll and </w:t>
-      </w:r>
-      <w:r>
-        <w:t>strain on</w:t>
-      </w:r>
-      <w:r>
-        <w:t xml:space="preserve"> life</w:t>
-      </w:r>
-      <w:r>
-        <w:t xml:space="preserve"> that it took to succeed.</w:t>
-      </w:r>
-      <w:r>
-        <w:t xml:space="preserve"> Throughout graduate school I’ve missed out on holidays with family and friends,</w:t>
-      </w:r>
-      <w:r>
-        <w:t xml:space="preserve"> weddings and other important moments in the lives of those around me. I’ve willingly put myself through this experience because of how big this opportunity feels to me: the first person in my family to receive a PhD in a field as … as science, an opportunity for another minority to find success in a field that is still growing in diversity.</w:t>
-      </w:r>
-      <w:r>
-        <w:t xml:space="preserve"> I write this chapter to identify with anyone who has ever felt inadequate, who has suffered from imposter syndrome, and who throughout failure nearly gave up. This chapter highlights my journey into a world of knowledge that I never thought I would have</w:t>
-      </w:r>
-      <w:r>
-        <w:t xml:space="preserve"> the opportunity to have</w:t>
-      </w:r>
-      <w:r>
-        <w:t xml:space="preserve">, and I hope it gives you some perspective on the daunting process that it takes to become an expert in an area of learning. </w:t>
-      </w:r>
-    </w:p>
-    <w:p>
-      <w:pPr>
-        <w:jc w:val="both"/>
-      </w:pPr>
-      <w:r>
-        <w:t>More personally, I feel that I haven’t truly</w:t>
-      </w:r>
-      <w:r>
-        <w:t xml:space="preserve"> been alive</w:t>
-      </w:r>
-      <w:r>
-        <w:t xml:space="preserve"> for most of my graduate school career. I’ve ignored family, friends, and the world </w:t>
-      </w:r>
-      <w:r>
-        <w:t>to focus on my PhD</w:t>
-      </w:r>
-      <w:r>
-        <w:t xml:space="preserve"> I’ve never had to do before simply to try to succeed. </w:t>
-      </w:r>
-      <w:r>
-        <w:t xml:space="preserve">The rest of the thesis is research and work, and when I saw this opportunity to write a personalized chapter, I couldn’t say no. I wanted to have a way to share more of my experiences with the people who haven’t gone through it and anyone who is curious about </w:t>
-      </w:r>
-      <w:r>
-        <w:t>both the blessings of graduate school and the anxieties</w:t>
-      </w:r>
-      <w:r>
-        <w:t xml:space="preserve"> that it takes to complete a PhD. Of course this experience isn’t universal, but if you’re at all interested in what a</w:t>
-      </w:r>
-      <w:r>
-        <w:t xml:space="preserve"> Haitian-Filipino</w:t>
-      </w:r>
-      <w:r>
-        <w:t xml:space="preserve"> minority exper</w:t>
-      </w:r>
-      <w:r>
-        <w:t>ienced during</w:t>
-      </w:r>
-      <w:r>
-        <w:t xml:space="preserve"> graduate school, I hope to give you a bit of perspective</w:t>
-      </w:r>
-      <w:r>
-        <w:t>.</w:t>
-      </w:r>
-    </w:p>
-    <w:p>
-      <w:pPr>
-        <w:jc w:val="both"/>
-      </w:pPr>
-      <w:r>
-        <w:t xml:space="preserve">Before I started writing this chapter, I asked myself how I could best personify this experience in a form that I feel embodies what I have gone through over the past 6 years. </w:t>
-      </w:r>
-      <w:r>
-        <w:t>I’ve always been a fan of writing letters</w:t>
-      </w:r>
-      <w:r>
-        <w:t>: There’s something deeply personal about letters, allowing me to share and reflect on parts of my being that I may not have initially thought of. In combination with letters, I’ve paired each reflection with a song that I feel embodies each part of</w:t>
-      </w:r>
-      <w:r>
-        <w:t xml:space="preserve"> my journey</w:t>
-      </w:r>
-      <w:r>
-        <w:t>. This chapter is</w:t>
-      </w:r>
-      <w:r>
-        <w:t xml:space="preserve"> filled with the joys, the learning, and the </w:t>
-      </w:r>
-      <w:r>
-        <w:t>despair</w:t>
-      </w:r>
-      <w:r>
-        <w:t xml:space="preserve"> that I’ve personally experienced throughout my PhD. Feel free to read </w:t>
-      </w:r>
-      <w:r>
-        <w:t xml:space="preserve">it </w:t>
-      </w:r>
-      <w:r>
-        <w:t xml:space="preserve">however you like (I </w:t>
-      </w:r>
-      <w:r>
-        <w:t xml:space="preserve">enjoyed going back and reading while listening to the song </w:t>
-      </w:r>
-      <w:r>
-        <w:t>on repeat!), and I hope you enjoy th</w:t>
-      </w:r>
-      <w:r>
-        <w:t>e music</w:t>
-      </w:r>
-      <w:r>
-        <w:t xml:space="preserve"> and stories that I’ve </w:t>
-      </w:r>
-      <w:r>
-        <w:t xml:space="preserve">shared </w:t>
-      </w:r>
-      <w:r>
-        <w:t>here. Thanks again for reading, and best of luck on whatever journey you are currently facing :D.</w:t>
-      </w:r>
-    </w:p>
-    <w:p>
-      <w:pPr>
+        <w:t xml:space="preserve">Why I’m writing this </w:t>
+      </w:r>
+      <w:proofErr w:type="gramStart"/>
+      <w:r>
         <w:rPr>
           <w:b/>
           <w:bCs/>
         </w:rPr>
-      </w:pPr>
-      <w:r>
+        <w:t>chapter</w:t>
+      </w:r>
+      <w:proofErr w:type="gramEnd"/>
+    </w:p>
+    <w:p>
+      <w:pPr>
+        <w:jc w:val="both"/>
+      </w:pPr>
+      <w:r>
+        <w:t>A PhD ends in a finish full of triumphs: a published paper that will be used to inform the world of your research</w:t>
+      </w:r>
+      <w:r>
+        <w:t xml:space="preserve"> and </w:t>
+      </w:r>
+      <w:r>
+        <w:t xml:space="preserve">a final defense that allows you to showcase all you’ve learned as an expert in your field. These triumphs are the fruits of intense labor and rigorous mental fortitude, but </w:t>
+      </w:r>
+      <w:proofErr w:type="gramStart"/>
+      <w:r>
+        <w:t>more often than not</w:t>
+      </w:r>
+      <w:proofErr w:type="gramEnd"/>
+      <w:r>
+        <w:t xml:space="preserve"> research is presented without mentioning the </w:t>
+      </w:r>
+      <w:r>
+        <w:t xml:space="preserve">mental toll and </w:t>
+      </w:r>
+      <w:r>
+        <w:t>strain on</w:t>
+      </w:r>
+      <w:r>
+        <w:t xml:space="preserve"> life</w:t>
+      </w:r>
+      <w:r>
+        <w:t xml:space="preserve"> that it took to succeed.</w:t>
+      </w:r>
+      <w:r>
+        <w:t xml:space="preserve"> Throughout graduate school I’ve missed out on holidays with family and friends,</w:t>
+      </w:r>
+      <w:r>
+        <w:t xml:space="preserve"> </w:t>
+      </w:r>
+      <w:proofErr w:type="gramStart"/>
+      <w:r>
+        <w:t>weddings</w:t>
+      </w:r>
+      <w:proofErr w:type="gramEnd"/>
+      <w:r>
+        <w:t xml:space="preserve"> and other important moments in the lives of those around me. I’ve willingly put myself through this experience because of how big this opportunity feels to me: the first person in my family to receive a PhD</w:t>
+      </w:r>
+      <w:r>
+        <w:t xml:space="preserve">, </w:t>
+      </w:r>
+      <w:r>
+        <w:t xml:space="preserve">in a field as </w:t>
+      </w:r>
+      <w:r>
+        <w:t xml:space="preserve">prestigious </w:t>
+      </w:r>
+      <w:r>
+        <w:t>as science</w:t>
+      </w:r>
+      <w:r>
+        <w:t>.</w:t>
+      </w:r>
+      <w:r>
+        <w:t xml:space="preserve"> </w:t>
+      </w:r>
+      <w:r>
+        <w:t>A</w:t>
+      </w:r>
+      <w:r>
+        <w:t xml:space="preserve">n opportunity </w:t>
+      </w:r>
+      <w:r>
+        <w:t xml:space="preserve">to become </w:t>
+      </w:r>
+      <w:r>
+        <w:t xml:space="preserve">another </w:t>
+      </w:r>
+      <w:r>
+        <w:t>minority in a field that is still growing in diversity.</w:t>
+      </w:r>
+      <w:r>
+        <w:t xml:space="preserve"> I write this chapter to </w:t>
+      </w:r>
+      <w:proofErr w:type="gramStart"/>
+      <w:r>
+        <w:t>identify with</w:t>
+      </w:r>
+      <w:proofErr w:type="gramEnd"/>
+      <w:r>
+        <w:t xml:space="preserve"> anyone who has ever felt inadequate, who has suffered from imposter syndrome, and who throughout failure nearly gave up. This chapter highlights my journey into a world of knowledge that I never thought I would have</w:t>
+      </w:r>
+      <w:r>
+        <w:t xml:space="preserve"> the opportunity to </w:t>
+      </w:r>
+      <w:r>
+        <w:t>take</w:t>
+      </w:r>
+      <w:r>
+        <w:t xml:space="preserve">, and I hope it gives you some perspective on the daunting process that it takes to become an expert in an area of learning. </w:t>
+      </w:r>
+    </w:p>
+    <w:p>
+      <w:pPr>
+        <w:jc w:val="both"/>
+      </w:pPr>
+      <w:proofErr w:type="gramStart"/>
+      <w:r>
+        <w:t>More personally</w:t>
+      </w:r>
+      <w:proofErr w:type="gramEnd"/>
+      <w:r>
+        <w:t>, I feel that I haven’t truly</w:t>
+      </w:r>
+      <w:r>
+        <w:t xml:space="preserve"> </w:t>
+      </w:r>
+      <w:r>
+        <w:t>lived</w:t>
+      </w:r>
+      <w:r>
+        <w:t xml:space="preserve"> for most of my graduate school career. I’ve ignored family, friends, and the world </w:t>
+      </w:r>
+      <w:r>
+        <w:t>to</w:t>
+      </w:r>
+      <w:r>
+        <w:t xml:space="preserve"> an extent that I’ve never had to do before. </w:t>
+      </w:r>
+      <w:proofErr w:type="gramStart"/>
+      <w:r>
+        <w:t xml:space="preserve">I’ve  </w:t>
+      </w:r>
+      <w:r>
+        <w:t>…</w:t>
+      </w:r>
+      <w:proofErr w:type="gramEnd"/>
+      <w:r>
+        <w:t xml:space="preserve"> </w:t>
+      </w:r>
+      <w:r>
+        <w:t>to finish my</w:t>
+      </w:r>
+      <w:r>
+        <w:t xml:space="preserve"> PhD</w:t>
+      </w:r>
+      <w:r>
+        <w:t xml:space="preserve">. </w:t>
+      </w:r>
+      <w:r>
+        <w:t xml:space="preserve">The rest of the thesis is research and work, </w:t>
+      </w:r>
+      <w:r>
+        <w:t>but</w:t>
+      </w:r>
+      <w:r>
+        <w:t xml:space="preserve"> when I saw this opportunity to write a personalized chapter, I couldn’t say no. I wanted to have a way to share more of my experiences with the people who haven’t gone through it and anyone who is curious about </w:t>
+      </w:r>
+      <w:r>
+        <w:t>both the blessings of graduate school and the anxieties</w:t>
+      </w:r>
+      <w:r>
+        <w:t xml:space="preserve"> that it takes to complete a PhD. </w:t>
+      </w:r>
+      <w:r>
+        <w:t>Of course,</w:t>
+      </w:r>
+      <w:r>
+        <w:t xml:space="preserve"> </w:t>
+      </w:r>
+      <w:r>
+        <w:t>this</w:t>
+      </w:r>
+      <w:r>
+        <w:t xml:space="preserve"> experience</w:t>
+      </w:r>
+      <w:r>
+        <w:t xml:space="preserve"> is my own and likely</w:t>
+      </w:r>
+      <w:r>
+        <w:t xml:space="preserve"> isn’t universal, but if you’re at all interested in </w:t>
+      </w:r>
+      <w:r>
+        <w:t>the cognitive thoughts of that some may experience in</w:t>
+      </w:r>
+      <w:r>
+        <w:t xml:space="preserve"> graduate school, I hope to give you a bit of perspective</w:t>
+      </w:r>
+      <w:r>
+        <w:t>.</w:t>
+      </w:r>
+    </w:p>
+    <w:p>
+      <w:pPr>
+        <w:jc w:val="both"/>
+      </w:pPr>
+      <w:r>
+        <w:t>I’ve always been a fan of writing letters</w:t>
+      </w:r>
+      <w:r>
+        <w:t xml:space="preserve">. </w:t>
+      </w:r>
+      <w:r>
+        <w:t xml:space="preserve">There’s something deeply personal about letters, allowing me to reflect on parts of my being that I </w:t>
+      </w:r>
+      <w:r>
+        <w:t>am discovering at the time of writing</w:t>
+      </w:r>
+      <w:r>
+        <w:t>.</w:t>
+      </w:r>
+      <w:r>
+        <w:t xml:space="preserve"> I thought it would be best to write letters to share my thoughts, allowing me to be most vulnerable.</w:t>
+      </w:r>
+      <w:r>
+        <w:t xml:space="preserve"> In combination with letters, I</w:t>
+      </w:r>
+      <w:r>
+        <w:t xml:space="preserve"> love discovering music. Every month I create a new playlist for the songs I’ve discovered, allowing me to go back and reflect on what I listened to in that part of my life. P</w:t>
+      </w:r>
+      <w:r>
+        <w:t>aired</w:t>
+      </w:r>
+      <w:r>
+        <w:t xml:space="preserve"> with</w:t>
+      </w:r>
+      <w:r>
+        <w:t xml:space="preserve"> each</w:t>
+      </w:r>
+      <w:r>
+        <w:t xml:space="preserve"> letter is</w:t>
+      </w:r>
+      <w:r>
+        <w:t xml:space="preserve"> a song that I</w:t>
+      </w:r>
+      <w:r>
+        <w:t xml:space="preserve"> discovered during my PhD, </w:t>
+      </w:r>
+      <w:r>
+        <w:t>embod</w:t>
+      </w:r>
+      <w:r>
+        <w:t>ying</w:t>
+      </w:r>
+      <w:r>
+        <w:t xml:space="preserve"> each part of</w:t>
+      </w:r>
+      <w:r>
+        <w:t xml:space="preserve"> my journey</w:t>
+      </w:r>
+      <w:r>
+        <w:t>. Th</w:t>
+      </w:r>
+      <w:r>
+        <w:t>ese letters are</w:t>
+      </w:r>
+      <w:r>
+        <w:t xml:space="preserve"> filled </w:t>
+      </w:r>
+      <w:proofErr w:type="gramStart"/>
+      <w:r>
+        <w:t>with the joys</w:t>
+      </w:r>
+      <w:proofErr w:type="gramEnd"/>
+      <w:r>
+        <w:t xml:space="preserve">, the </w:t>
+      </w:r>
+      <w:r>
+        <w:t xml:space="preserve">despairs, and most importantly, the </w:t>
+      </w:r>
+      <w:r>
+        <w:t>learning</w:t>
+      </w:r>
+      <w:r>
+        <w:t xml:space="preserve"> t</w:t>
+      </w:r>
+      <w:r>
+        <w:t xml:space="preserve">hat I’ve personally experienced throughout my PhD. Feel free to read </w:t>
+      </w:r>
+      <w:r>
+        <w:t>through</w:t>
+      </w:r>
+      <w:r>
+        <w:t xml:space="preserve"> </w:t>
+      </w:r>
+      <w:r>
+        <w:t xml:space="preserve">however you like (I </w:t>
+      </w:r>
+      <w:r>
+        <w:t xml:space="preserve">recommend </w:t>
+      </w:r>
+      <w:r>
+        <w:t>reading</w:t>
+      </w:r>
+      <w:r>
+        <w:t xml:space="preserve"> and listening to the song at the same time!</w:t>
+      </w:r>
+      <w:r>
+        <w:t>), and I hope you enjoy th</w:t>
+      </w:r>
+      <w:r>
+        <w:t>e music</w:t>
+      </w:r>
+      <w:r>
+        <w:t xml:space="preserve"> and stories that I’ve </w:t>
+      </w:r>
+      <w:r>
+        <w:t xml:space="preserve">shared </w:t>
+      </w:r>
+      <w:r>
+        <w:t>here. Thanks again for reading, and best of luck on whatever journey you are currently facing</w:t>
+      </w:r>
+      <w:r>
+        <w:t>. Sending love and good vibes your way :D</w:t>
+      </w:r>
+      <w:r>
+        <w:t>.</w:t>
+      </w:r>
+    </w:p>
+    <w:p>
+      <w:pPr>
+        <w:jc w:val="both"/>
         <w:rPr>
           <w:b/>
           <w:bCs/>
         </w:rPr>
-        <w:t>Definitions</w:t>
-      </w:r>
-    </w:p>
-    <w:p>
-      <w:r>
-        <w:t>Imposter syndrome</w:t>
-      </w:r>
-    </w:p>
-    <w:p>
-      <w:r>
-        <w:t>Protein design</w:t>
-      </w:r>
-    </w:p>
-    <w:p>
-      <w:r>
-        <w:t>Atom</w:t>
-      </w:r>
-    </w:p>
-    <w:p>
-      <w:r>
-        <w:t>Training grant</w:t>
-      </w:r>
-    </w:p>
-    <w:p>
-      <w:pPr>
-        <w:jc w:val="both"/>
+      </w:pPr>
+    </w:p>
+    <w:p>
+      <w:pPr>
+        <w:jc w:val="both"/>
+        <w:rPr>
+          <w:b/>
+          <w:bCs/>
+        </w:rPr>
+      </w:pPr>
+    </w:p>
+    <w:p>
+      <w:pPr>
+        <w:jc w:val="both"/>
+        <w:rPr>
+          <w:b/>
+          <w:bCs/>
+        </w:rPr>
+      </w:pPr>
+    </w:p>
+    <w:p>
+      <w:pPr>
+        <w:jc w:val="both"/>
+        <w:rPr>
+          <w:b/>
+          <w:bCs/>
+        </w:rPr>
+      </w:pPr>
+    </w:p>
+    <w:p>
+      <w:pPr>
+        <w:jc w:val="both"/>
+        <w:rPr>
+          <w:b/>
+          <w:bCs/>
+        </w:rPr>
       </w:pPr>
     </w:p>
     <w:p>
@@ -281,7 +483,6 @@
           <w:sz w:val="20"/>
           <w:szCs w:val="20"/>
         </w:rPr>
-        <w:lastRenderedPageBreak/>
         <w:t>Dear PhD,</w:t>
       </w:r>
     </w:p>
@@ -298,42 +499,44 @@
           <w:sz w:val="20"/>
           <w:szCs w:val="20"/>
         </w:rPr>
-        <w:t xml:space="preserve">And so we begin. We’re going to be together for the next 5, 6, maybe 7 years, so I thought that it would be a good idea to start writing. Even if it’s just for myself as something to look back at afterwards, I want to have some of these experiences written down to reflect on. I know </w:t>
-      </w:r>
-      <w:r>
-        <w:rPr>
-          <w:sz w:val="20"/>
-          <w:szCs w:val="20"/>
-        </w:rPr>
-        <w:t xml:space="preserve">that writing to the concept of </w:t>
-      </w:r>
-      <w:r>
-        <w:rPr>
-          <w:sz w:val="20"/>
-          <w:szCs w:val="20"/>
-        </w:rPr>
-        <w:t>“</w:t>
-      </w:r>
-      <w:r>
-        <w:rPr>
-          <w:sz w:val="20"/>
-          <w:szCs w:val="20"/>
-        </w:rPr>
-        <w:t>you</w:t>
-      </w:r>
-      <w:r>
-        <w:rPr>
-          <w:sz w:val="20"/>
-          <w:szCs w:val="20"/>
-        </w:rPr>
-        <w:t>”</w:t>
-      </w:r>
-      <w:r>
-        <w:rPr>
-          <w:sz w:val="20"/>
-          <w:szCs w:val="20"/>
-        </w:rPr>
-        <w:t xml:space="preserve"> being my PhD is a bit strange, and that you </w:t>
+        <w:t xml:space="preserve">And </w:t>
+      </w:r>
+      <w:proofErr w:type="gramStart"/>
+      <w:r>
+        <w:rPr>
+          <w:sz w:val="20"/>
+          <w:szCs w:val="20"/>
+        </w:rPr>
+        <w:t>so</w:t>
+      </w:r>
+      <w:proofErr w:type="gramEnd"/>
+      <w:r>
+        <w:rPr>
+          <w:sz w:val="20"/>
+          <w:szCs w:val="20"/>
+        </w:rPr>
+        <w:t xml:space="preserve"> we begin. We’re going to be together for the next 5, 6, maybe 7 years, so I thought that it would be a good idea to start writing. I know </w:t>
+      </w:r>
+      <w:r>
+        <w:rPr>
+          <w:sz w:val="20"/>
+          <w:szCs w:val="20"/>
+        </w:rPr>
+        <w:t xml:space="preserve">that writing to </w:t>
+      </w:r>
+      <w:r>
+        <w:rPr>
+          <w:sz w:val="20"/>
+          <w:szCs w:val="20"/>
+        </w:rPr>
+        <w:t xml:space="preserve">my PhD </w:t>
+      </w:r>
+      <w:r>
+        <w:rPr>
+          <w:sz w:val="20"/>
+          <w:szCs w:val="20"/>
+        </w:rPr>
+        <w:t xml:space="preserve">is a bit strange, and that you </w:t>
       </w:r>
       <w:r>
         <w:rPr>
@@ -368,7 +571,220 @@
           <w:sz w:val="20"/>
           <w:szCs w:val="20"/>
         </w:rPr>
-        <w:t xml:space="preserve"> feels like it will be cathartic. I guess first off: Thank you for accepting me. I never </w:t>
+        <w:t xml:space="preserve"> feels cathartic.</w:t>
+      </w:r>
+      <w:r>
+        <w:rPr>
+          <w:sz w:val="20"/>
+          <w:szCs w:val="20"/>
+        </w:rPr>
+        <w:t xml:space="preserve"> You’re going to be one of the longest relationships I’ve ever had outside of my family and close friends</w:t>
+      </w:r>
+      <w:r>
+        <w:rPr>
+          <w:sz w:val="20"/>
+          <w:szCs w:val="20"/>
+        </w:rPr>
+        <w:t>. Kinda wild</w:t>
+      </w:r>
+      <w:r>
+        <w:rPr>
+          <w:sz w:val="20"/>
+          <w:szCs w:val="20"/>
+        </w:rPr>
+        <w:t xml:space="preserve"> to think </w:t>
+      </w:r>
+      <w:proofErr w:type="gramStart"/>
+      <w:r>
+        <w:rPr>
+          <w:sz w:val="20"/>
+          <w:szCs w:val="20"/>
+        </w:rPr>
+        <w:t>about</w:t>
+      </w:r>
+      <w:proofErr w:type="gramEnd"/>
+      <w:r>
+        <w:rPr>
+          <w:sz w:val="20"/>
+          <w:szCs w:val="20"/>
+        </w:rPr>
+        <w:t xml:space="preserve"> right? </w:t>
+      </w:r>
+      <w:proofErr w:type="gramStart"/>
+      <w:r>
+        <w:rPr>
+          <w:sz w:val="20"/>
+          <w:szCs w:val="20"/>
+        </w:rPr>
+        <w:t>So</w:t>
+      </w:r>
+      <w:proofErr w:type="gramEnd"/>
+      <w:r>
+        <w:rPr>
+          <w:sz w:val="20"/>
+          <w:szCs w:val="20"/>
+        </w:rPr>
+        <w:t xml:space="preserve"> </w:t>
+      </w:r>
+      <w:r>
+        <w:rPr>
+          <w:sz w:val="20"/>
+          <w:szCs w:val="20"/>
+        </w:rPr>
+        <w:t>I</w:t>
+      </w:r>
+      <w:r>
+        <w:rPr>
+          <w:sz w:val="20"/>
+          <w:szCs w:val="20"/>
+        </w:rPr>
+        <w:t>’m going to share my</w:t>
+      </w:r>
+      <w:r>
+        <w:rPr>
+          <w:sz w:val="20"/>
+          <w:szCs w:val="20"/>
+        </w:rPr>
+        <w:t xml:space="preserve"> intimate thoughts</w:t>
+      </w:r>
+      <w:r>
+        <w:rPr>
+          <w:sz w:val="20"/>
+          <w:szCs w:val="20"/>
+        </w:rPr>
+        <w:t xml:space="preserve"> and </w:t>
+      </w:r>
+      <w:proofErr w:type="gramStart"/>
+      <w:r>
+        <w:rPr>
+          <w:sz w:val="20"/>
+          <w:szCs w:val="20"/>
+        </w:rPr>
+        <w:t>ideas</w:t>
+      </w:r>
+      <w:r>
+        <w:rPr>
+          <w:sz w:val="20"/>
+          <w:szCs w:val="20"/>
+        </w:rPr>
+        <w:t xml:space="preserve"> ha</w:t>
+      </w:r>
+      <w:r>
+        <w:rPr>
+          <w:sz w:val="20"/>
+          <w:szCs w:val="20"/>
+        </w:rPr>
+        <w:t>ve</w:t>
+      </w:r>
+      <w:proofErr w:type="gramEnd"/>
+      <w:r>
+        <w:rPr>
+          <w:sz w:val="20"/>
+          <w:szCs w:val="20"/>
+        </w:rPr>
+        <w:t xml:space="preserve"> while on this journey</w:t>
+      </w:r>
+      <w:r>
+        <w:rPr>
+          <w:sz w:val="20"/>
+          <w:szCs w:val="20"/>
+        </w:rPr>
+        <w:t xml:space="preserve"> with you.</w:t>
+      </w:r>
+      <w:r>
+        <w:rPr>
+          <w:sz w:val="20"/>
+          <w:szCs w:val="20"/>
+        </w:rPr>
+        <w:t xml:space="preserve"> </w:t>
+      </w:r>
+      <w:r>
+        <w:rPr>
+          <w:sz w:val="20"/>
+          <w:szCs w:val="20"/>
+        </w:rPr>
+        <w:t xml:space="preserve">For better or for worse. </w:t>
+      </w:r>
+    </w:p>
+    <w:p>
+      <w:pPr>
+        <w:jc w:val="both"/>
+        <w:rPr>
+          <w:sz w:val="20"/>
+          <w:szCs w:val="20"/>
+        </w:rPr>
+      </w:pPr>
+      <w:r>
+        <w:rPr>
+          <w:sz w:val="20"/>
+          <w:szCs w:val="20"/>
+        </w:rPr>
+        <w:t xml:space="preserve">I guess first off: I strongly dislike idioms. Much of the time, I feel that people use them without knowing where they come from, and sometimes their origins are </w:t>
+      </w:r>
+      <w:proofErr w:type="spellStart"/>
+      <w:r>
+        <w:rPr>
+          <w:sz w:val="20"/>
+          <w:szCs w:val="20"/>
+        </w:rPr>
+        <w:t>kinda</w:t>
+      </w:r>
+      <w:proofErr w:type="spellEnd"/>
+      <w:r>
+        <w:rPr>
+          <w:sz w:val="20"/>
+          <w:szCs w:val="20"/>
+        </w:rPr>
+        <w:t xml:space="preserve"> bland and uninteresting. But for better or for worse </w:t>
+      </w:r>
+      <w:proofErr w:type="gramStart"/>
+      <w:r>
+        <w:rPr>
+          <w:sz w:val="20"/>
+          <w:szCs w:val="20"/>
+        </w:rPr>
+        <w:t>works</w:t>
+      </w:r>
+      <w:proofErr w:type="gramEnd"/>
+      <w:r>
+        <w:rPr>
+          <w:sz w:val="20"/>
+          <w:szCs w:val="20"/>
+        </w:rPr>
+        <w:t xml:space="preserve"> is a good one, and it works well for us. It originates from the …start of Anglican religion in 1549… </w:t>
+      </w:r>
+      <w:hyperlink r:id="rId9" w:history="1">
+        <w:r>
+          <w:rPr>
+            <w:rStyle w:val="Hyperlink"/>
+            <w:sz w:val="20"/>
+            <w:szCs w:val="20"/>
+          </w:rPr>
+          <w:t>Book of Common Prayer, as part of vows for marriage.</w:t>
+        </w:r>
+      </w:hyperlink>
+      <w:r>
+        <w:rPr>
+          <w:sz w:val="20"/>
+          <w:szCs w:val="20"/>
+        </w:rPr>
+        <w:t xml:space="preserve"> </w:t>
+      </w:r>
+    </w:p>
+    <w:p>
+      <w:pPr>
+        <w:jc w:val="both"/>
+        <w:rPr>
+          <w:sz w:val="20"/>
+          <w:szCs w:val="20"/>
+        </w:rPr>
+      </w:pPr>
+      <w:r>
+        <w:rPr>
+          <w:sz w:val="20"/>
+          <w:szCs w:val="20"/>
+        </w:rPr>
+        <w:t xml:space="preserve">I guess first off: Thank you for accepting me. I never </w:t>
       </w:r>
       <w:r>
         <w:rPr>
@@ -424,7 +840,7 @@
           <w:sz w:val="20"/>
           <w:szCs w:val="20"/>
         </w:rPr>
-        <w:t>ve</w:t>
+        <w:t>d</w:t>
       </w:r>
       <w:r>
         <w:rPr>
@@ -445,7 +861,21 @@
           <w:sz w:val="20"/>
           <w:szCs w:val="20"/>
         </w:rPr>
-        <w:t>, and I didn’t even know that PhD programs existed until junior year of college. But despite all of this I’ve been accepted and my surprise has become a bit closer to joy amidst questioning how this is possible.</w:t>
+        <w:t xml:space="preserve">, and I didn’t even know that PhD programs existed until junior year of college. But despite all of this I’ve been </w:t>
+      </w:r>
+      <w:r>
+        <w:rPr>
+          <w:sz w:val="20"/>
+          <w:szCs w:val="20"/>
+        </w:rPr>
+        <w:t>accepted,</w:t>
+      </w:r>
+      <w:r>
+        <w:rPr>
+          <w:sz w:val="20"/>
+          <w:szCs w:val="20"/>
+        </w:rPr>
+        <w:t xml:space="preserve"> and my surprise has become a bit closer to joy amidst questioning how this is possible.</w:t>
       </w:r>
       <w:r>
         <w:rPr>
@@ -470,77 +900,128 @@
         </w:rPr>
         <w:t>“What do you want to be when you grow up?”</w:t>
       </w:r>
-    </w:p>
-    <w:p>
-      <w:pPr>
-        <w:jc w:val="both"/>
-        <w:rPr>
-          <w:sz w:val="20"/>
-          <w:szCs w:val="20"/>
-        </w:rPr>
-      </w:pPr>
-      <w:r>
-        <w:rPr>
-          <w:sz w:val="20"/>
-          <w:szCs w:val="20"/>
-        </w:rPr>
-        <w:t xml:space="preserve">I remember being asked this </w:t>
-      </w:r>
-      <w:r>
-        <w:rPr>
-          <w:sz w:val="20"/>
-          <w:szCs w:val="20"/>
-        </w:rPr>
-        <w:t>question in</w:t>
-      </w:r>
-      <w:r>
-        <w:rPr>
-          <w:sz w:val="20"/>
-          <w:szCs w:val="20"/>
-        </w:rPr>
-        <w:t xml:space="preserve"> elementary school</w:t>
-      </w:r>
-      <w:r>
-        <w:rPr>
-          <w:sz w:val="20"/>
-          <w:szCs w:val="20"/>
-        </w:rPr>
-        <w:t xml:space="preserve"> and middle school, usually by adults prying at my interests and trying to get to know me. B</w:t>
-      </w:r>
-      <w:r>
-        <w:rPr>
-          <w:sz w:val="20"/>
-          <w:szCs w:val="20"/>
-        </w:rPr>
-        <w:t>ut my earliest memory</w:t>
-      </w:r>
-      <w:r>
-        <w:rPr>
-          <w:sz w:val="20"/>
-          <w:szCs w:val="20"/>
-        </w:rPr>
-        <w:t xml:space="preserve"> of a </w:t>
-      </w:r>
-      <w:r>
-        <w:rPr>
-          <w:sz w:val="20"/>
-          <w:szCs w:val="20"/>
-        </w:rPr>
-        <w:t>response</w:t>
-      </w:r>
-      <w:r>
-        <w:rPr>
-          <w:sz w:val="20"/>
-          <w:szCs w:val="20"/>
-        </w:rPr>
-        <w:t xml:space="preserve"> was</w:t>
-      </w:r>
-      <w:r>
-        <w:rPr>
-          <w:sz w:val="20"/>
-          <w:szCs w:val="20"/>
-        </w:rPr>
-        <w:t xml:space="preserve"> to my mom.</w:t>
+      <w:r>
+        <w:rPr>
+          <w:sz w:val="20"/>
+          <w:szCs w:val="20"/>
+        </w:rPr>
+        <w:t xml:space="preserve"> </w:t>
+      </w:r>
+    </w:p>
+    <w:p>
+      <w:pPr>
+        <w:jc w:val="both"/>
+        <w:rPr>
+          <w:sz w:val="20"/>
+          <w:szCs w:val="20"/>
+        </w:rPr>
+      </w:pPr>
+      <w:r>
+        <w:rPr>
+          <w:sz w:val="20"/>
+          <w:szCs w:val="20"/>
+        </w:rPr>
+        <w:t xml:space="preserve">We get asked this question </w:t>
+      </w:r>
+      <w:r>
+        <w:rPr>
+          <w:sz w:val="20"/>
+          <w:szCs w:val="20"/>
+        </w:rPr>
+        <w:t>when we’re kids</w:t>
+      </w:r>
+      <w:r>
+        <w:rPr>
+          <w:sz w:val="20"/>
+          <w:szCs w:val="20"/>
+        </w:rPr>
+        <w:t xml:space="preserve">, but it </w:t>
+      </w:r>
+      <w:r>
+        <w:rPr>
+          <w:sz w:val="20"/>
+          <w:szCs w:val="20"/>
+        </w:rPr>
+        <w:t xml:space="preserve">continually </w:t>
+      </w:r>
+      <w:r>
+        <w:rPr>
+          <w:sz w:val="20"/>
+          <w:szCs w:val="20"/>
+        </w:rPr>
+        <w:t>get</w:t>
+      </w:r>
+      <w:r>
+        <w:rPr>
+          <w:sz w:val="20"/>
+          <w:szCs w:val="20"/>
+        </w:rPr>
+        <w:t>s</w:t>
+      </w:r>
+      <w:r>
+        <w:rPr>
+          <w:sz w:val="20"/>
+          <w:szCs w:val="20"/>
+        </w:rPr>
+        <w:t xml:space="preserve"> asked in different ways </w:t>
+      </w:r>
+      <w:r>
+        <w:rPr>
+          <w:sz w:val="20"/>
+          <w:szCs w:val="20"/>
+        </w:rPr>
+        <w:t xml:space="preserve">throughout </w:t>
+      </w:r>
+      <w:r>
+        <w:rPr>
+          <w:sz w:val="20"/>
+          <w:szCs w:val="20"/>
+        </w:rPr>
+        <w:t xml:space="preserve">our lives. What major are you going into? </w:t>
+      </w:r>
+      <w:proofErr w:type="gramStart"/>
+      <w:r>
+        <w:rPr>
+          <w:sz w:val="20"/>
+          <w:szCs w:val="20"/>
+        </w:rPr>
+        <w:t>What’s</w:t>
+      </w:r>
+      <w:proofErr w:type="gramEnd"/>
+      <w:r>
+        <w:rPr>
+          <w:sz w:val="20"/>
+          <w:szCs w:val="20"/>
+        </w:rPr>
+        <w:t xml:space="preserve"> next after college? Where do you want to work? </w:t>
+      </w:r>
+      <w:r>
+        <w:rPr>
+          <w:sz w:val="20"/>
+          <w:szCs w:val="20"/>
+        </w:rPr>
+        <w:t>F</w:t>
+      </w:r>
+      <w:r>
+        <w:rPr>
+          <w:sz w:val="20"/>
+          <w:szCs w:val="20"/>
+        </w:rPr>
+        <w:t xml:space="preserve">undamentally it all goes back to that initial question. My earliest memory </w:t>
+      </w:r>
+      <w:r>
+        <w:rPr>
+          <w:sz w:val="20"/>
+          <w:szCs w:val="20"/>
+        </w:rPr>
+        <w:t xml:space="preserve">of a response was </w:t>
+      </w:r>
+      <w:r>
+        <w:rPr>
+          <w:sz w:val="20"/>
+          <w:szCs w:val="20"/>
+        </w:rPr>
+        <w:t>to my mom.</w:t>
       </w:r>
     </w:p>
     <w:p>
@@ -606,14 +1087,72 @@
           <w:sz w:val="20"/>
           <w:szCs w:val="20"/>
         </w:rPr>
-        <w:t>, make a difference in the world by altering people’s lives</w:t>
-      </w:r>
-      <w:r>
-        <w:rPr>
-          <w:sz w:val="20"/>
-          <w:szCs w:val="20"/>
-        </w:rPr>
-        <w:t xml:space="preserve">. But they study for years to get to that point, </w:t>
+        <w:t>, and make</w:t>
+      </w:r>
+      <w:r>
+        <w:rPr>
+          <w:sz w:val="20"/>
+          <w:szCs w:val="20"/>
+        </w:rPr>
+        <w:t xml:space="preserve"> a difference </w:t>
+      </w:r>
+      <w:r>
+        <w:rPr>
+          <w:sz w:val="20"/>
+          <w:szCs w:val="20"/>
+        </w:rPr>
+        <w:t>by saving lives</w:t>
+      </w:r>
+      <w:r>
+        <w:rPr>
+          <w:sz w:val="20"/>
+          <w:szCs w:val="20"/>
+        </w:rPr>
+        <w:t xml:space="preserve">. </w:t>
+      </w:r>
+      <w:r>
+        <w:rPr>
+          <w:sz w:val="20"/>
+          <w:szCs w:val="20"/>
+        </w:rPr>
+        <w:t>T</w:t>
+      </w:r>
+      <w:r>
+        <w:rPr>
+          <w:sz w:val="20"/>
+          <w:szCs w:val="20"/>
+        </w:rPr>
+        <w:t>hey</w:t>
+      </w:r>
+      <w:r>
+        <w:rPr>
+          <w:sz w:val="20"/>
+          <w:szCs w:val="20"/>
+        </w:rPr>
+        <w:t xml:space="preserve"> have</w:t>
+      </w:r>
+      <w:r>
+        <w:rPr>
+          <w:sz w:val="20"/>
+          <w:szCs w:val="20"/>
+        </w:rPr>
+        <w:t xml:space="preserve"> </w:t>
+      </w:r>
+      <w:proofErr w:type="gramStart"/>
+      <w:r>
+        <w:rPr>
+          <w:sz w:val="20"/>
+          <w:szCs w:val="20"/>
+        </w:rPr>
+        <w:t>study</w:t>
+      </w:r>
+      <w:proofErr w:type="gramEnd"/>
+      <w:r>
+        <w:rPr>
+          <w:sz w:val="20"/>
+          <w:szCs w:val="20"/>
+        </w:rPr>
+        <w:t xml:space="preserve"> for years to get to that point, </w:t>
       </w:r>
       <w:r>
         <w:rPr>
@@ -662,7 +1201,37 @@
           <w:sz w:val="20"/>
           <w:szCs w:val="20"/>
         </w:rPr>
-        <w:t>now that I’m here, I’m beginning to realize that maybe the learning is</w:t>
+        <w:t>now that I’m here</w:t>
+      </w:r>
+      <w:r>
+        <w:rPr>
+          <w:sz w:val="20"/>
+          <w:szCs w:val="20"/>
+        </w:rPr>
+        <w:t xml:space="preserve"> with the ability to study for a PhD</w:t>
+      </w:r>
+      <w:r>
+        <w:rPr>
+          <w:sz w:val="20"/>
+          <w:szCs w:val="20"/>
+        </w:rPr>
+        <w:t xml:space="preserve">, I’m beginning to realize that maybe </w:t>
+      </w:r>
+      <w:proofErr w:type="gramStart"/>
+      <w:r>
+        <w:rPr>
+          <w:sz w:val="20"/>
+          <w:szCs w:val="20"/>
+        </w:rPr>
+        <w:t>the learning</w:t>
+      </w:r>
+      <w:proofErr w:type="gramEnd"/>
+      <w:r>
+        <w:rPr>
+          <w:sz w:val="20"/>
+          <w:szCs w:val="20"/>
+        </w:rPr>
+        <w:t xml:space="preserve"> is</w:t>
       </w:r>
       <w:r>
         <w:rPr>
@@ -685,6 +1254,7 @@
         </w:rPr>
         <w:t xml:space="preserve">I know that this PhD doctor isn’t </w:t>
       </w:r>
+      <w:proofErr w:type="gramStart"/>
       <w:r>
         <w:rPr>
           <w:sz w:val="20"/>
@@ -697,7 +1267,15 @@
           <w:sz w:val="20"/>
           <w:szCs w:val="20"/>
         </w:rPr>
-        <w:t xml:space="preserve">the same, but </w:t>
+        <w:t>the same</w:t>
+      </w:r>
+      <w:proofErr w:type="gramEnd"/>
+      <w:r>
+        <w:rPr>
+          <w:sz w:val="20"/>
+          <w:szCs w:val="20"/>
+        </w:rPr>
+        <w:t xml:space="preserve">, but </w:t>
       </w:r>
       <w:r>
         <w:rPr>
@@ -711,7 +1289,35 @@
           <w:sz w:val="20"/>
           <w:szCs w:val="20"/>
         </w:rPr>
-        <w:t>see the path to something that I imagined years ago coming into view</w:t>
+        <w:t>see</w:t>
+      </w:r>
+      <w:r>
+        <w:rPr>
+          <w:sz w:val="20"/>
+          <w:szCs w:val="20"/>
+        </w:rPr>
+        <w:t xml:space="preserve"> kind of a similar</w:t>
+      </w:r>
+      <w:r>
+        <w:rPr>
+          <w:sz w:val="20"/>
+          <w:szCs w:val="20"/>
+        </w:rPr>
+        <w:t xml:space="preserve"> path</w:t>
+      </w:r>
+      <w:r>
+        <w:rPr>
+          <w:sz w:val="20"/>
+          <w:szCs w:val="20"/>
+        </w:rPr>
+        <w:t xml:space="preserve"> adjacent to</w:t>
+      </w:r>
+      <w:r>
+        <w:rPr>
+          <w:sz w:val="20"/>
+          <w:szCs w:val="20"/>
+        </w:rPr>
+        <w:t xml:space="preserve"> something that I imagined years ago coming into view</w:t>
       </w:r>
       <w:r>
         <w:rPr>
@@ -725,14 +1331,52 @@
           <w:sz w:val="20"/>
           <w:szCs w:val="20"/>
         </w:rPr>
-        <w:t>. I still know so little about a PhD: What’s the end goal here?</w:t>
-      </w:r>
-      <w:r>
-        <w:rPr>
-          <w:sz w:val="20"/>
-          <w:szCs w:val="20"/>
-        </w:rPr>
-        <w:t xml:space="preserve"> How much will I have to learn? What will I actually learn?</w:t>
+        <w:t xml:space="preserve">. </w:t>
+      </w:r>
+      <w:r>
+        <w:rPr>
+          <w:sz w:val="20"/>
+          <w:szCs w:val="20"/>
+        </w:rPr>
+        <w:t xml:space="preserve">It’s like </w:t>
+      </w:r>
+    </w:p>
+    <w:p>
+      <w:pPr>
+        <w:rPr>
+          <w:sz w:val="20"/>
+          <w:szCs w:val="20"/>
+        </w:rPr>
+      </w:pPr>
+      <w:r>
+        <w:rPr>
+          <w:sz w:val="20"/>
+          <w:szCs w:val="20"/>
+        </w:rPr>
+        <w:t>I still know so little about a PhD: What’s the end goal here?</w:t>
+      </w:r>
+      <w:r>
+        <w:rPr>
+          <w:sz w:val="20"/>
+          <w:szCs w:val="20"/>
+        </w:rPr>
+        <w:t xml:space="preserve"> How much will I have to learn? What will I </w:t>
+      </w:r>
+      <w:proofErr w:type="gramStart"/>
+      <w:r>
+        <w:rPr>
+          <w:sz w:val="20"/>
+          <w:szCs w:val="20"/>
+        </w:rPr>
+        <w:t>actually learn</w:t>
+      </w:r>
+      <w:proofErr w:type="gramEnd"/>
+      <w:r>
+        <w:rPr>
+          <w:sz w:val="20"/>
+          <w:szCs w:val="20"/>
+        </w:rPr>
+        <w:t>?</w:t>
       </w:r>
       <w:r>
         <w:rPr>
@@ -832,35 +1476,28 @@
           <w:sz w:val="20"/>
           <w:szCs w:val="20"/>
         </w:rPr>
-        <w:t xml:space="preserve">I thought it would be a cool little </w:t>
-      </w:r>
-      <w:r>
-        <w:rPr>
-          <w:sz w:val="20"/>
-          <w:szCs w:val="20"/>
-        </w:rPr>
-        <w:t>detail</w:t>
-      </w:r>
-      <w:r>
-        <w:rPr>
-          <w:sz w:val="20"/>
-          <w:szCs w:val="20"/>
-        </w:rPr>
-        <w:t xml:space="preserve"> to </w:t>
-      </w:r>
-      <w:r>
-        <w:rPr>
-          <w:sz w:val="20"/>
-          <w:szCs w:val="20"/>
-        </w:rPr>
-        <w:t>share a song that I feel captures the content for the letter</w:t>
-      </w:r>
-      <w:r>
-        <w:rPr>
-          <w:sz w:val="20"/>
-          <w:szCs w:val="20"/>
-        </w:rPr>
-        <w:t>, allowing me to reflect on these letters while the song plays in the background.</w:t>
+        <w:t>Another thing about me: I love music. The sounds that people</w:t>
+      </w:r>
+      <w:r>
+        <w:rPr>
+          <w:sz w:val="20"/>
+          <w:szCs w:val="20"/>
+        </w:rPr>
+        <w:t xml:space="preserve"> create</w:t>
+      </w:r>
+      <w:r>
+        <w:rPr>
+          <w:sz w:val="20"/>
+          <w:szCs w:val="20"/>
+        </w:rPr>
+        <w:t xml:space="preserve"> to convey emotions</w:t>
+      </w:r>
+      <w:r>
+        <w:rPr>
+          <w:sz w:val="20"/>
+          <w:szCs w:val="20"/>
+        </w:rPr>
+        <w:t xml:space="preserve"> that …describe feelings that are in the background that you kind of feel but they act like it’s a revelation…</w:t>
       </w:r>
       <w:r>
         <w:rPr>
@@ -868,13 +1505,6 @@
           <w:szCs w:val="20"/>
         </w:rPr>
         <w:t xml:space="preserve"> </w:t>
-      </w:r>
-      <w:r>
-        <w:rPr>
-          <w:sz w:val="20"/>
-          <w:szCs w:val="20"/>
-        </w:rPr>
-        <w:t xml:space="preserve"> So here goes:</w:t>
       </w:r>
     </w:p>
     <w:p>
@@ -1042,7 +1672,7 @@
           <w:sz w:val="20"/>
           <w:szCs w:val="20"/>
         </w:rPr>
-        <w:t xml:space="preserve"> To me, this song is about having ideas, passions, and experiences that you want to share, but not</w:t>
+        <w:t>To me, this song is about having ideas, passions, and experiences that you want to share, but not</w:t>
       </w:r>
       <w:r>
         <w:rPr>
@@ -1077,7 +1707,30 @@
           <w:sz w:val="20"/>
           <w:szCs w:val="20"/>
         </w:rPr>
-        <w:t xml:space="preserve">looking back on these letters will help me reflect on the </w:t>
+        <w:t xml:space="preserve">they help you understand our relationship a bit better, and that </w:t>
+      </w:r>
+      <w:proofErr w:type="gramStart"/>
+      <w:r>
+        <w:rPr>
+          <w:sz w:val="20"/>
+          <w:szCs w:val="20"/>
+        </w:rPr>
+        <w:t>w</w:t>
+      </w:r>
+      <w:r>
+        <w:rPr>
+          <w:sz w:val="20"/>
+          <w:szCs w:val="20"/>
+        </w:rPr>
+        <w:t>e</w:t>
+      </w:r>
+      <w:proofErr w:type="gramEnd"/>
+      <w:r>
+        <w:rPr>
+          <w:sz w:val="20"/>
+          <w:szCs w:val="20"/>
+        </w:rPr>
+        <w:t xml:space="preserve"> letters will help me reflect on the </w:t>
       </w:r>
       <w:r>
         <w:rPr>
@@ -1131,21 +1784,6 @@
         <w:t>Gilbert</w:t>
       </w:r>
     </w:p>
-    <w:p>
-      <w:pPr>
-        <w:jc w:val="center"/>
-        <w:rPr>
-          <w:b/>
-          <w:bCs/>
-        </w:rPr>
-      </w:pPr>
-    </w:p>
-    <w:p/>
-    <w:p/>
-    <w:p/>
-    <w:p/>
-    <w:p/>
-    <w:p/>
     <w:p/>
     <w:p>
       <w:pPr>
@@ -1202,7 +1840,7 @@
                     </pic:cNvPicPr>
                   </pic:nvPicPr>
                   <pic:blipFill>
-                    <a:blip r:embed="rId9" cstate="print">
+                    <a:blip r:embed="rId10" cstate="print">
                       <a:extLst>
                         <a:ext uri="{28A0092B-C50C-407E-A947-70E740481C1C}">
                           <a14:useLocalDpi xmlns:a14="http://schemas.microsoft.com/office/drawing/2010/main" val="0"/>
@@ -1472,8 +2110,17 @@
           <w:sz w:val="20"/>
           <w:szCs w:val="20"/>
         </w:rPr>
-        <w:t>…I’m not sure</w:t>
-      </w:r>
+        <w:t xml:space="preserve">…I’m not </w:t>
+      </w:r>
+      <w:proofErr w:type="gramStart"/>
+      <w:r>
+        <w:rPr>
+          <w:sz w:val="20"/>
+          <w:szCs w:val="20"/>
+        </w:rPr>
+        <w:t>sure</w:t>
+      </w:r>
+      <w:proofErr w:type="gramEnd"/>
       <w:r>
         <w:rPr>
           <w:sz w:val="20"/>
@@ -1881,7 +2528,23 @@
           <w:sz w:val="20"/>
           <w:szCs w:val="20"/>
         </w:rPr>
-        <w:t xml:space="preserve">And that brings me to my research. I don’t need to tell you much since, well, you are my research. But this question “How is membrane protein association influenced be van der Waals packing?” is quite a complex one. I’m beginning to wonder what the why’s of my research might be, and </w:t>
+        <w:t xml:space="preserve">And that brings me to my research. I don’t need to tell you much since, well, you are my </w:t>
+      </w:r>
+      <w:proofErr w:type="gramStart"/>
+      <w:r>
+        <w:rPr>
+          <w:sz w:val="20"/>
+          <w:szCs w:val="20"/>
+        </w:rPr>
+        <w:t>research</w:t>
+      </w:r>
+      <w:proofErr w:type="gramEnd"/>
+      <w:r>
+        <w:rPr>
+          <w:sz w:val="20"/>
+          <w:szCs w:val="20"/>
+        </w:rPr>
+        <w:t xml:space="preserve">. But this question “How is membrane protein association influenced be van der Waals packing?” is quite a complex one. I’m beginning to wonder what the why’s of my research might be, and </w:t>
       </w:r>
       <w:r>
         <w:rPr>
@@ -1912,6 +2575,7 @@
           <w:szCs w:val="20"/>
         </w:rPr>
       </w:pPr>
+      <w:proofErr w:type="spellStart"/>
       <w:r>
         <w:rPr>
           <w:rFonts w:ascii="Tw Cen MT" w:hAnsi="Tw Cen MT"/>
@@ -1922,8 +2586,9 @@
           <w:sz w:val="20"/>
           <w:szCs w:val="20"/>
         </w:rPr>
-        <w:t>'Cause getting made you want more</w:t>
-      </w:r>
+        <w:t>'Cause</w:t>
+      </w:r>
+      <w:proofErr w:type="spellEnd"/>
       <w:r>
         <w:rPr>
           <w:rFonts w:ascii="Tw Cen MT" w:hAnsi="Tw Cen MT"/>
@@ -1934,8 +2599,7 @@
           <w:sz w:val="20"/>
           <w:szCs w:val="20"/>
         </w:rPr>
-        <w:br/>
-        <w:t>And hoping made you hurt more</w:t>
+        <w:t xml:space="preserve"> getting made you want more</w:t>
       </w:r>
       <w:r>
         <w:rPr>
@@ -1948,7 +2612,7 @@
           <w:szCs w:val="20"/>
         </w:rPr>
         <w:br/>
-        <w:t>Oh, there must be</w:t>
+        <w:t>And hoping made you hurt more</w:t>
       </w:r>
       <w:r>
         <w:rPr>
@@ -1961,8 +2625,35 @@
           <w:szCs w:val="20"/>
         </w:rPr>
         <w:br/>
-        <w:t>Something wrong with me</w:t>
-      </w:r>
+        <w:t>Oh, there must be</w:t>
+      </w:r>
+      <w:r>
+        <w:rPr>
+          <w:rFonts w:ascii="Tw Cen MT" w:hAnsi="Tw Cen MT"/>
+          <w:b/>
+          <w:bCs/>
+          <w:i/>
+          <w:iCs/>
+          <w:sz w:val="20"/>
+          <w:szCs w:val="20"/>
+        </w:rPr>
+        <w:br/>
+        <w:t xml:space="preserve">Something wrong with </w:t>
+      </w:r>
+      <w:proofErr w:type="gramStart"/>
+      <w:r>
+        <w:rPr>
+          <w:rFonts w:ascii="Tw Cen MT" w:hAnsi="Tw Cen MT"/>
+          <w:b/>
+          <w:bCs/>
+          <w:i/>
+          <w:iCs/>
+          <w:sz w:val="20"/>
+          <w:szCs w:val="20"/>
+        </w:rPr>
+        <w:t>me</w:t>
+      </w:r>
+      <w:proofErr w:type="gramEnd"/>
     </w:p>
     <w:p>
       <w:pPr>
@@ -2149,7 +2840,7 @@
                     </pic:cNvPicPr>
                   </pic:nvPicPr>
                   <pic:blipFill>
-                    <a:blip r:embed="rId10" cstate="print">
+                    <a:blip r:embed="rId11" cstate="print">
                       <a:extLst>
                         <a:ext uri="{28A0092B-C50C-407E-A947-70E740481C1C}">
                           <a14:useLocalDpi xmlns:a14="http://schemas.microsoft.com/office/drawing/2010/main" val="0"/>
@@ -2726,7 +3417,23 @@
           <w:sz w:val="20"/>
           <w:szCs w:val="20"/>
         </w:rPr>
-        <w:t xml:space="preserve">hank you for the presentation. We think your progress has promise, but we can’t give you a pass at this time. There are some weaknesses…” </w:t>
+        <w:t xml:space="preserve">hank you for the presentation. We think your progress has </w:t>
+      </w:r>
+      <w:proofErr w:type="gramStart"/>
+      <w:r>
+        <w:rPr>
+          <w:sz w:val="20"/>
+          <w:szCs w:val="20"/>
+        </w:rPr>
+        <w:t>promise</w:t>
+      </w:r>
+      <w:proofErr w:type="gramEnd"/>
+      <w:r>
+        <w:rPr>
+          <w:sz w:val="20"/>
+          <w:szCs w:val="20"/>
+        </w:rPr>
+        <w:t xml:space="preserve">, but we can’t give you a pass at this time. There are some weaknesses…” </w:t>
       </w:r>
     </w:p>
     <w:p>
@@ -2878,7 +3585,23 @@
           <w:sz w:val="20"/>
           <w:szCs w:val="20"/>
         </w:rPr>
-        <w:t>. Not only do I not pass, but I actually get another opportunity to try again</w:t>
+        <w:t xml:space="preserve">. Not only do I not pass, but I </w:t>
+      </w:r>
+      <w:proofErr w:type="gramStart"/>
+      <w:r>
+        <w:rPr>
+          <w:sz w:val="20"/>
+          <w:szCs w:val="20"/>
+        </w:rPr>
+        <w:t>actually get</w:t>
+      </w:r>
+      <w:proofErr w:type="gramEnd"/>
+      <w:r>
+        <w:rPr>
+          <w:sz w:val="20"/>
+          <w:szCs w:val="20"/>
+        </w:rPr>
+        <w:t xml:space="preserve"> another opportunity to try again</w:t>
       </w:r>
       <w:r>
         <w:rPr>
@@ -2899,14 +3622,38 @@
           <w:sz w:val="20"/>
           <w:szCs w:val="20"/>
         </w:rPr>
-        <w:t>For many prelim exam failures, there is no second chance.</w:t>
-      </w:r>
-      <w:r>
-        <w:rPr>
-          <w:sz w:val="20"/>
-          <w:szCs w:val="20"/>
-        </w:rPr>
-        <w:t xml:space="preserve"> And even with this second opportunity, knowing I ha</w:t>
+        <w:t xml:space="preserve">For many prelim exam failures, there is </w:t>
+      </w:r>
+      <w:proofErr w:type="gramStart"/>
+      <w:r>
+        <w:rPr>
+          <w:sz w:val="20"/>
+          <w:szCs w:val="20"/>
+        </w:rPr>
+        <w:t>no</w:t>
+      </w:r>
+      <w:proofErr w:type="gramEnd"/>
+      <w:r>
+        <w:rPr>
+          <w:sz w:val="20"/>
+          <w:szCs w:val="20"/>
+        </w:rPr>
+        <w:t xml:space="preserve"> second chance.</w:t>
+      </w:r>
+      <w:r>
+        <w:rPr>
+          <w:sz w:val="20"/>
+          <w:szCs w:val="20"/>
+        </w:rPr>
+        <w:t xml:space="preserve"> And even with this second opportunity, knowing I </w:t>
+      </w:r>
+      <w:proofErr w:type="gramStart"/>
+      <w:r>
+        <w:rPr>
+          <w:sz w:val="20"/>
+          <w:szCs w:val="20"/>
+        </w:rPr>
+        <w:t>ha</w:t>
       </w:r>
       <w:r>
         <w:rPr>
@@ -2920,7 +3667,15 @@
           <w:sz w:val="20"/>
           <w:szCs w:val="20"/>
         </w:rPr>
-        <w:t xml:space="preserve"> to move on from this grueling, heartbreaking moment just to do it all again </w:t>
+        <w:t xml:space="preserve"> to</w:t>
+      </w:r>
+      <w:proofErr w:type="gramEnd"/>
+      <w:r>
+        <w:rPr>
+          <w:sz w:val="20"/>
+          <w:szCs w:val="20"/>
+        </w:rPr>
+        <w:t xml:space="preserve"> move on from this grueling, heartbreaking moment just to do it all again </w:t>
       </w:r>
       <w:r>
         <w:rPr>
@@ -3098,8 +3853,48 @@
           <w:sz w:val="20"/>
           <w:szCs w:val="20"/>
         </w:rPr>
-        <w:t>I wanna sleep so wake me up when I’m older</w:t>
-      </w:r>
+        <w:t xml:space="preserve">I </w:t>
+      </w:r>
+      <w:proofErr w:type="spellStart"/>
+      <w:r>
+        <w:rPr>
+          <w:rFonts w:ascii="Tw Cen MT" w:hAnsi="Tw Cen MT"/>
+          <w:b/>
+          <w:bCs/>
+          <w:i/>
+          <w:iCs/>
+          <w:sz w:val="20"/>
+          <w:szCs w:val="20"/>
+        </w:rPr>
+        <w:t>wanna</w:t>
+      </w:r>
+      <w:proofErr w:type="spellEnd"/>
+      <w:r>
+        <w:rPr>
+          <w:rFonts w:ascii="Tw Cen MT" w:hAnsi="Tw Cen MT"/>
+          <w:b/>
+          <w:bCs/>
+          <w:i/>
+          <w:iCs/>
+          <w:sz w:val="20"/>
+          <w:szCs w:val="20"/>
+        </w:rPr>
+        <w:t xml:space="preserve"> sleep so wake me up when I’m </w:t>
+      </w:r>
+      <w:proofErr w:type="gramStart"/>
+      <w:r>
+        <w:rPr>
+          <w:rFonts w:ascii="Tw Cen MT" w:hAnsi="Tw Cen MT"/>
+          <w:b/>
+          <w:bCs/>
+          <w:i/>
+          <w:iCs/>
+          <w:sz w:val="20"/>
+          <w:szCs w:val="20"/>
+        </w:rPr>
+        <w:t>older</w:t>
+      </w:r>
+      <w:proofErr w:type="gramEnd"/>
     </w:p>
     <w:p>
       <w:pPr>
@@ -3250,7 +4045,23 @@
           <w:sz w:val="20"/>
           <w:szCs w:val="20"/>
         </w:rPr>
-        <w:t>I have to live with this failure forever. Will these feelings of not belonging ever go away?</w:t>
+        <w:t xml:space="preserve">I </w:t>
+      </w:r>
+      <w:proofErr w:type="gramStart"/>
+      <w:r>
+        <w:rPr>
+          <w:sz w:val="20"/>
+          <w:szCs w:val="20"/>
+        </w:rPr>
+        <w:t>have to</w:t>
+      </w:r>
+      <w:proofErr w:type="gramEnd"/>
+      <w:r>
+        <w:rPr>
+          <w:sz w:val="20"/>
+          <w:szCs w:val="20"/>
+        </w:rPr>
+        <w:t xml:space="preserve"> live with this failure forever. Will these feelings of not belonging ever go away?</w:t>
       </w:r>
     </w:p>
     <w:p>
@@ -3356,7 +4167,23 @@
           <w:sz w:val="20"/>
           <w:szCs w:val="20"/>
         </w:rPr>
-        <w:t xml:space="preserve">One of the most difficult parts of being in grad school in Wisconsin is the lack of diversity. Whether it be in the types of food or people, this place has a small amount of students that look like me. And when things go either positively or negatively, I wonder if it partially has something to do with my race and ethnicity. </w:t>
+        <w:t xml:space="preserve">One of the most difficult parts of being in grad school in Wisconsin is the lack of diversity. Whether it be in the types of food or people, this place has a small </w:t>
+      </w:r>
+      <w:proofErr w:type="gramStart"/>
+      <w:r>
+        <w:rPr>
+          <w:sz w:val="20"/>
+          <w:szCs w:val="20"/>
+        </w:rPr>
+        <w:t>amount</w:t>
+      </w:r>
+      <w:proofErr w:type="gramEnd"/>
+      <w:r>
+        <w:rPr>
+          <w:sz w:val="20"/>
+          <w:szCs w:val="20"/>
+        </w:rPr>
+        <w:t xml:space="preserve"> of students that look like me. And when things go either positively or negatively, I wonder if it partially has something to do with my race and ethnicity. </w:t>
       </w:r>
     </w:p>
     <w:p>
@@ -3423,12 +4250,21 @@
         </w:rPr>
         <w:t xml:space="preserve">eagerly awaited the response, hoping that we’d all get in. When the email arrived, I scrolled down to the accepted names and saw mine, but no names of any of </w:t>
       </w:r>
-      <w:r>
-        <w:rPr>
-          <w:sz w:val="20"/>
-          <w:szCs w:val="20"/>
-        </w:rPr>
-        <w:t>the my fri</w:t>
+      <w:proofErr w:type="gramStart"/>
+      <w:r>
+        <w:rPr>
+          <w:sz w:val="20"/>
+          <w:szCs w:val="20"/>
+        </w:rPr>
+        <w:t>the my</w:t>
+      </w:r>
+      <w:proofErr w:type="gramEnd"/>
+      <w:r>
+        <w:rPr>
+          <w:sz w:val="20"/>
+          <w:szCs w:val="20"/>
+        </w:rPr>
+        <w:t xml:space="preserve"> fri</w:t>
       </w:r>
       <w:r>
         <w:rPr>
@@ -3458,7 +4294,23 @@
           <w:sz w:val="20"/>
           <w:szCs w:val="20"/>
         </w:rPr>
-        <w:t>“They’re going through a review process this year, and there aren’t many minorities in the program, so they might have wanted to increase diversity”</w:t>
+        <w:t xml:space="preserve">“They’re going through a review process this year, and there aren’t many minorities in the program, so they might have wanted to increase </w:t>
+      </w:r>
+      <w:proofErr w:type="gramStart"/>
+      <w:r>
+        <w:rPr>
+          <w:sz w:val="20"/>
+          <w:szCs w:val="20"/>
+        </w:rPr>
+        <w:t>diversity</w:t>
+      </w:r>
+      <w:proofErr w:type="gramEnd"/>
+      <w:r>
+        <w:rPr>
+          <w:sz w:val="20"/>
+          <w:szCs w:val="20"/>
+        </w:rPr>
+        <w:t>”</w:t>
       </w:r>
     </w:p>
     <w:p>
@@ -3501,7 +4353,7 @@
                     </pic:cNvPicPr>
                   </pic:nvPicPr>
                   <pic:blipFill>
-                    <a:blip r:embed="rId11">
+                    <a:blip r:embed="rId12">
                       <a:extLst>
                         <a:ext uri="{28A0092B-C50C-407E-A947-70E740481C1C}">
                           <a14:useLocalDpi xmlns:a14="http://schemas.microsoft.com/office/drawing/2010/main" val="0"/>
@@ -3615,7 +4467,23 @@
           <w:sz w:val="20"/>
           <w:szCs w:val="20"/>
         </w:rPr>
-        <w:t xml:space="preserve">I think I have the ability to succeed, but </w:t>
+        <w:t xml:space="preserve">I think I </w:t>
+      </w:r>
+      <w:proofErr w:type="gramStart"/>
+      <w:r>
+        <w:rPr>
+          <w:sz w:val="20"/>
+          <w:szCs w:val="20"/>
+        </w:rPr>
+        <w:t>have the ability to</w:t>
+      </w:r>
+      <w:proofErr w:type="gramEnd"/>
+      <w:r>
+        <w:rPr>
+          <w:sz w:val="20"/>
+          <w:szCs w:val="20"/>
+        </w:rPr>
+        <w:t xml:space="preserve"> succeed, but </w:t>
       </w:r>
       <w:r>
         <w:rPr>
@@ -3710,7 +4578,33 @@
           <w:szCs w:val="20"/>
         </w:rPr>
         <w:br/>
-        <w:t>And when you’re gone, will I have anything or will I be destroyed?</w:t>
+        <w:t xml:space="preserve">And when you’re gone, will I have </w:t>
+      </w:r>
+      <w:proofErr w:type="gramStart"/>
+      <w:r>
+        <w:rPr>
+          <w:rFonts w:ascii="Tw Cen MT" w:hAnsi="Tw Cen MT"/>
+          <w:b/>
+          <w:bCs/>
+          <w:i/>
+          <w:iCs/>
+          <w:sz w:val="20"/>
+          <w:szCs w:val="20"/>
+        </w:rPr>
+        <w:t>anything</w:t>
+      </w:r>
+      <w:proofErr w:type="gramEnd"/>
+      <w:r>
+        <w:rPr>
+          <w:rFonts w:ascii="Tw Cen MT" w:hAnsi="Tw Cen MT"/>
+          <w:b/>
+          <w:bCs/>
+          <w:i/>
+          <w:iCs/>
+          <w:sz w:val="20"/>
+          <w:szCs w:val="20"/>
+        </w:rPr>
+        <w:t xml:space="preserve"> or will I be destroyed?</w:t>
       </w:r>
     </w:p>
     <w:p>
@@ -3732,11 +4626,143 @@
           <w:sz w:val="20"/>
           <w:szCs w:val="20"/>
         </w:rPr>
-        <w:t xml:space="preserve">p r i d e . i s . t h e . d e v i l </w:t>
-      </w:r>
+        <w:t xml:space="preserve">p r </w:t>
+      </w:r>
+      <w:proofErr w:type="spellStart"/>
       <w:r>
         <w:rPr>
           <w:rFonts w:ascii="Tw Cen MT" w:hAnsi="Tw Cen MT"/>
+          <w:i/>
+          <w:iCs/>
+          <w:sz w:val="20"/>
+          <w:szCs w:val="20"/>
+        </w:rPr>
+        <w:t>i</w:t>
+      </w:r>
+      <w:proofErr w:type="spellEnd"/>
+      <w:r>
+        <w:rPr>
+          <w:rFonts w:ascii="Tw Cen MT" w:hAnsi="Tw Cen MT"/>
+          <w:i/>
+          <w:iCs/>
+          <w:sz w:val="20"/>
+          <w:szCs w:val="20"/>
+        </w:rPr>
+        <w:t xml:space="preserve"> d </w:t>
+      </w:r>
+      <w:proofErr w:type="gramStart"/>
+      <w:r>
+        <w:rPr>
+          <w:rFonts w:ascii="Tw Cen MT" w:hAnsi="Tw Cen MT"/>
+          <w:i/>
+          <w:iCs/>
+          <w:sz w:val="20"/>
+          <w:szCs w:val="20"/>
+        </w:rPr>
+        <w:t>e .</w:t>
+      </w:r>
+      <w:proofErr w:type="gramEnd"/>
+      <w:r>
+        <w:rPr>
+          <w:rFonts w:ascii="Tw Cen MT" w:hAnsi="Tw Cen MT"/>
+          <w:i/>
+          <w:iCs/>
+          <w:sz w:val="20"/>
+          <w:szCs w:val="20"/>
+        </w:rPr>
+        <w:t xml:space="preserve"> </w:t>
+      </w:r>
+      <w:proofErr w:type="spellStart"/>
+      <w:r>
+        <w:rPr>
+          <w:rFonts w:ascii="Tw Cen MT" w:hAnsi="Tw Cen MT"/>
+          <w:i/>
+          <w:iCs/>
+          <w:sz w:val="20"/>
+          <w:szCs w:val="20"/>
+        </w:rPr>
+        <w:t>i</w:t>
+      </w:r>
+      <w:proofErr w:type="spellEnd"/>
+      <w:r>
+        <w:rPr>
+          <w:rFonts w:ascii="Tw Cen MT" w:hAnsi="Tw Cen MT"/>
+          <w:i/>
+          <w:iCs/>
+          <w:sz w:val="20"/>
+          <w:szCs w:val="20"/>
+        </w:rPr>
+        <w:t xml:space="preserve"> </w:t>
+      </w:r>
+      <w:proofErr w:type="gramStart"/>
+      <w:r>
+        <w:rPr>
+          <w:rFonts w:ascii="Tw Cen MT" w:hAnsi="Tw Cen MT"/>
+          <w:i/>
+          <w:iCs/>
+          <w:sz w:val="20"/>
+          <w:szCs w:val="20"/>
+        </w:rPr>
+        <w:t>s .</w:t>
+      </w:r>
+      <w:proofErr w:type="gramEnd"/>
+      <w:r>
+        <w:rPr>
+          <w:rFonts w:ascii="Tw Cen MT" w:hAnsi="Tw Cen MT"/>
+          <w:i/>
+          <w:iCs/>
+          <w:sz w:val="20"/>
+          <w:szCs w:val="20"/>
+        </w:rPr>
+        <w:t xml:space="preserve"> t h </w:t>
+      </w:r>
+      <w:proofErr w:type="gramStart"/>
+      <w:r>
+        <w:rPr>
+          <w:rFonts w:ascii="Tw Cen MT" w:hAnsi="Tw Cen MT"/>
+          <w:i/>
+          <w:iCs/>
+          <w:sz w:val="20"/>
+          <w:szCs w:val="20"/>
+        </w:rPr>
+        <w:t>e .</w:t>
+      </w:r>
+      <w:proofErr w:type="gramEnd"/>
+      <w:r>
+        <w:rPr>
+          <w:rFonts w:ascii="Tw Cen MT" w:hAnsi="Tw Cen MT"/>
+          <w:i/>
+          <w:iCs/>
+          <w:sz w:val="20"/>
+          <w:szCs w:val="20"/>
+        </w:rPr>
+        <w:t xml:space="preserve"> d e v </w:t>
+      </w:r>
+      <w:proofErr w:type="spellStart"/>
+      <w:r>
+        <w:rPr>
+          <w:rFonts w:ascii="Tw Cen MT" w:hAnsi="Tw Cen MT"/>
+          <w:i/>
+          <w:iCs/>
+          <w:sz w:val="20"/>
+          <w:szCs w:val="20"/>
+        </w:rPr>
+        <w:t>i</w:t>
+      </w:r>
+      <w:proofErr w:type="spellEnd"/>
+      <w:r>
+        <w:rPr>
+          <w:rFonts w:ascii="Tw Cen MT" w:hAnsi="Tw Cen MT"/>
+          <w:i/>
+          <w:iCs/>
+          <w:sz w:val="20"/>
+          <w:szCs w:val="20"/>
+        </w:rPr>
+        <w:t xml:space="preserve"> l </w:t>
+      </w:r>
+      <w:r>
+        <w:rPr>
+          <w:rFonts w:ascii="Tw Cen MT" w:hAnsi="Tw Cen MT"/>
           <w:sz w:val="20"/>
           <w:szCs w:val="20"/>
         </w:rPr>
@@ -3768,12 +4794,21 @@
           <w:szCs w:val="20"/>
         </w:rPr>
       </w:pPr>
-      <w:r>
-        <w:rPr>
-          <w:sz w:val="20"/>
-          <w:szCs w:val="20"/>
-        </w:rPr>
-        <w:t xml:space="preserve">So this is kind of the thing that is sticking with me right now: … </w:t>
+      <w:proofErr w:type="gramStart"/>
+      <w:r>
+        <w:rPr>
+          <w:sz w:val="20"/>
+          <w:szCs w:val="20"/>
+        </w:rPr>
+        <w:t>So</w:t>
+      </w:r>
+      <w:proofErr w:type="gramEnd"/>
+      <w:r>
+        <w:rPr>
+          <w:sz w:val="20"/>
+          <w:szCs w:val="20"/>
+        </w:rPr>
+        <w:t xml:space="preserve"> this is kind of the thing that is sticking with me right now: … </w:t>
       </w:r>
       <w:r>
         <w:rPr>
@@ -3787,7 +4822,55 @@
           <w:sz w:val="20"/>
           <w:szCs w:val="20"/>
         </w:rPr>
-        <w:t>see myself in a slightly different light: I’m made up of my experiences, and many of those experiences have been quite negative to my perception of myself. Like imagine … allusion/movie reference. In order to figure it out I realized that I would have to focus even more on myself. Shutting out many relationships in order to get past this part of my life. I wanted to learn enough to pass my second prelim, and to do so I needed to learn a lot of science and about myself. (can I tie this in to earlier with my learning about my voice?)</w:t>
+        <w:t xml:space="preserve">see myself in a slightly different light: I’m made up of my experiences, and many of those experiences have been quite negative to my perception of myself. Like imagine … allusion/movie reference. </w:t>
+      </w:r>
+      <w:proofErr w:type="gramStart"/>
+      <w:r>
+        <w:rPr>
+          <w:sz w:val="20"/>
+          <w:szCs w:val="20"/>
+        </w:rPr>
+        <w:t>In order to</w:t>
+      </w:r>
+      <w:proofErr w:type="gramEnd"/>
+      <w:r>
+        <w:rPr>
+          <w:sz w:val="20"/>
+          <w:szCs w:val="20"/>
+        </w:rPr>
+        <w:t xml:space="preserve"> figure it out I realized that I would have to focus even more on myself. Shutting out many relationships </w:t>
+      </w:r>
+      <w:proofErr w:type="gramStart"/>
+      <w:r>
+        <w:rPr>
+          <w:sz w:val="20"/>
+          <w:szCs w:val="20"/>
+        </w:rPr>
+        <w:t>in order to</w:t>
+      </w:r>
+      <w:proofErr w:type="gramEnd"/>
+      <w:r>
+        <w:rPr>
+          <w:sz w:val="20"/>
+          <w:szCs w:val="20"/>
+        </w:rPr>
+        <w:t xml:space="preserve"> get past this part of my life. I wanted to learn enough to pass my second prelim, and to do so I needed to learn a lot </w:t>
+      </w:r>
+      <w:proofErr w:type="gramStart"/>
+      <w:r>
+        <w:rPr>
+          <w:sz w:val="20"/>
+          <w:szCs w:val="20"/>
+        </w:rPr>
+        <w:t>of</w:t>
+      </w:r>
+      <w:proofErr w:type="gramEnd"/>
+      <w:r>
+        <w:rPr>
+          <w:sz w:val="20"/>
+          <w:szCs w:val="20"/>
+        </w:rPr>
+        <w:t xml:space="preserve"> science and about myself. (can I tie this in to earlier with my learning about my voice?)</w:t>
       </w:r>
       <w:r>
         <w:rPr>
@@ -3890,14 +4973,39 @@
           <w:sz w:val="20"/>
           <w:szCs w:val="20"/>
         </w:rPr>
-        <w:t>A few months ago</w:t>
-      </w:r>
-      <w:r>
-        <w:rPr>
-          <w:sz w:val="20"/>
-          <w:szCs w:val="20"/>
-        </w:rPr>
-        <w:t xml:space="preserve"> as I was waiting for the bus, I had this dark notion. My head felt heavy and everything appeared to go black.</w:t>
+        <w:t xml:space="preserve">A few months </w:t>
+      </w:r>
+      <w:proofErr w:type="gramStart"/>
+      <w:r>
+        <w:rPr>
+          <w:sz w:val="20"/>
+          <w:szCs w:val="20"/>
+        </w:rPr>
+        <w:t>ago</w:t>
+      </w:r>
+      <w:proofErr w:type="gramEnd"/>
+      <w:r>
+        <w:rPr>
+          <w:sz w:val="20"/>
+          <w:szCs w:val="20"/>
+        </w:rPr>
+        <w:t xml:space="preserve"> as I was waiting for the bus, I had this dark notion. My head felt </w:t>
+      </w:r>
+      <w:proofErr w:type="gramStart"/>
+      <w:r>
+        <w:rPr>
+          <w:sz w:val="20"/>
+          <w:szCs w:val="20"/>
+        </w:rPr>
+        <w:t>heavy</w:t>
+      </w:r>
+      <w:proofErr w:type="gramEnd"/>
+      <w:r>
+        <w:rPr>
+          <w:sz w:val="20"/>
+          <w:szCs w:val="20"/>
+        </w:rPr>
+        <w:t xml:space="preserve"> and everything appeared to go black.</w:t>
       </w:r>
       <w:r>
         <w:rPr>
@@ -3994,8 +5102,19 @@
           <w:sz w:val="20"/>
           <w:szCs w:val="20"/>
         </w:rPr>
-        <w:t>ou’re just tired</w:t>
-      </w:r>
+        <w:t xml:space="preserve">ou’re just </w:t>
+      </w:r>
+      <w:proofErr w:type="gramStart"/>
+      <w:r>
+        <w:rPr>
+          <w:i/>
+          <w:iCs/>
+          <w:sz w:val="20"/>
+          <w:szCs w:val="20"/>
+        </w:rPr>
+        <w:t>tired</w:t>
+      </w:r>
+      <w:proofErr w:type="gramEnd"/>
     </w:p>
     <w:p>
       <w:pPr>
@@ -4079,8 +5198,19 @@
           <w:sz w:val="20"/>
           <w:szCs w:val="20"/>
         </w:rPr>
-        <w:t>a bit longer</w:t>
-      </w:r>
+        <w:t xml:space="preserve">a bit </w:t>
+      </w:r>
+      <w:proofErr w:type="gramStart"/>
+      <w:r>
+        <w:rPr>
+          <w:i/>
+          <w:iCs/>
+          <w:sz w:val="20"/>
+          <w:szCs w:val="20"/>
+        </w:rPr>
+        <w:t>longer</w:t>
+      </w:r>
+      <w:proofErr w:type="gramEnd"/>
     </w:p>
     <w:p>
       <w:pPr>
@@ -4196,8 +5326,19 @@
           <w:sz w:val="20"/>
           <w:szCs w:val="20"/>
         </w:rPr>
-        <w:t xml:space="preserve"> to do</w:t>
-      </w:r>
+        <w:t xml:space="preserve"> to </w:t>
+      </w:r>
+      <w:proofErr w:type="gramStart"/>
+      <w:r>
+        <w:rPr>
+          <w:i/>
+          <w:iCs/>
+          <w:sz w:val="20"/>
+          <w:szCs w:val="20"/>
+        </w:rPr>
+        <w:t>do</w:t>
+      </w:r>
+      <w:proofErr w:type="gramEnd"/>
     </w:p>
     <w:p>
       <w:pPr>
@@ -4259,8 +5400,19 @@
           <w:sz w:val="20"/>
           <w:szCs w:val="20"/>
         </w:rPr>
-        <w:t>is here</w:t>
-      </w:r>
+        <w:t xml:space="preserve">is </w:t>
+      </w:r>
+      <w:proofErr w:type="gramStart"/>
+      <w:r>
+        <w:rPr>
+          <w:i/>
+          <w:iCs/>
+          <w:sz w:val="20"/>
+          <w:szCs w:val="20"/>
+        </w:rPr>
+        <w:t>here</w:t>
+      </w:r>
+      <w:proofErr w:type="gramEnd"/>
     </w:p>
     <w:p>
       <w:pPr>
@@ -4419,19 +5571,37 @@
           <w:szCs w:val="20"/>
         </w:rPr>
       </w:pPr>
-      <w:r>
-        <w:rPr>
-          <w:sz w:val="20"/>
-          <w:szCs w:val="20"/>
-        </w:rPr>
-        <w:t xml:space="preserve">Stating things is freeing. </w:t>
-      </w:r>
-      <w:r>
-        <w:rPr>
-          <w:sz w:val="20"/>
-          <w:szCs w:val="20"/>
-        </w:rPr>
-        <w:t xml:space="preserve">Usually </w:t>
+      <w:proofErr w:type="gramStart"/>
+      <w:r>
+        <w:rPr>
+          <w:sz w:val="20"/>
+          <w:szCs w:val="20"/>
+        </w:rPr>
+        <w:t>Stating</w:t>
+      </w:r>
+      <w:proofErr w:type="gramEnd"/>
+      <w:r>
+        <w:rPr>
+          <w:sz w:val="20"/>
+          <w:szCs w:val="20"/>
+        </w:rPr>
+        <w:t xml:space="preserve"> things is freeing. </w:t>
+      </w:r>
+      <w:proofErr w:type="gramStart"/>
+      <w:r>
+        <w:rPr>
+          <w:sz w:val="20"/>
+          <w:szCs w:val="20"/>
+        </w:rPr>
+        <w:t>Usually</w:t>
+      </w:r>
+      <w:proofErr w:type="gramEnd"/>
+      <w:r>
+        <w:rPr>
+          <w:sz w:val="20"/>
+          <w:szCs w:val="20"/>
+        </w:rPr>
+        <w:t xml:space="preserve"> </w:t>
       </w:r>
       <w:r>
         <w:rPr>
@@ -4529,7 +5699,23 @@
           <w:sz w:val="20"/>
           <w:szCs w:val="20"/>
         </w:rPr>
-        <w:t xml:space="preserve"> lost a lot of enjoyment in the things I loved.</w:t>
+        <w:t xml:space="preserve"> lost a lot of enjoyment in the things I </w:t>
+      </w:r>
+      <w:proofErr w:type="gramStart"/>
+      <w:r>
+        <w:rPr>
+          <w:sz w:val="20"/>
+          <w:szCs w:val="20"/>
+        </w:rPr>
+        <w:t>loved</w:t>
+      </w:r>
+      <w:proofErr w:type="gramEnd"/>
+      <w:r>
+        <w:rPr>
+          <w:sz w:val="20"/>
+          <w:szCs w:val="20"/>
+        </w:rPr>
+        <w:t>.</w:t>
       </w:r>
       <w:r>
         <w:rPr>
@@ -4564,7 +5750,23 @@
           <w:sz w:val="20"/>
           <w:szCs w:val="20"/>
         </w:rPr>
-        <w:t>, my mental health is fading and I can feel myself</w:t>
+        <w:t xml:space="preserve">, my mental health is </w:t>
+      </w:r>
+      <w:proofErr w:type="gramStart"/>
+      <w:r>
+        <w:rPr>
+          <w:sz w:val="20"/>
+          <w:szCs w:val="20"/>
+        </w:rPr>
+        <w:t>fading</w:t>
+      </w:r>
+      <w:proofErr w:type="gramEnd"/>
+      <w:r>
+        <w:rPr>
+          <w:sz w:val="20"/>
+          <w:szCs w:val="20"/>
+        </w:rPr>
+        <w:t xml:space="preserve"> and I can feel myself</w:t>
       </w:r>
       <w:r>
         <w:rPr>
@@ -4918,7 +6120,23 @@
           <w:sz w:val="20"/>
           <w:szCs w:val="20"/>
         </w:rPr>
-        <w:t>give up now and find a way to regain some semblance of comfort in my life, I decided that the riskier decision is to push away from comfort and continue on. If sacrificing my mental health for this isn’t riskier, then I’m not sure what is. This could have been a goodbye letter, but I guess I’m not ready to let go just yet.</w:t>
+        <w:t xml:space="preserve">give up now and find a way to regain some semblance of comfort in my life, I decided that the riskier decision is to push away from comfort and </w:t>
+      </w:r>
+      <w:proofErr w:type="gramStart"/>
+      <w:r>
+        <w:rPr>
+          <w:sz w:val="20"/>
+          <w:szCs w:val="20"/>
+        </w:rPr>
+        <w:t>continue on</w:t>
+      </w:r>
+      <w:proofErr w:type="gramEnd"/>
+      <w:r>
+        <w:rPr>
+          <w:sz w:val="20"/>
+          <w:szCs w:val="20"/>
+        </w:rPr>
+        <w:t>. If sacrificing my mental health for this isn’t riskier, then I’m not sure what is. This could have been a goodbye letter, but I guess I’m not ready to let go just yet.</w:t>
       </w:r>
     </w:p>
     <w:p>
@@ -4945,13 +6163,10 @@
           <w:sz w:val="20"/>
           <w:szCs w:val="20"/>
         </w:rPr>
-        <w:t>You build it to a high to say goodbye</w:t>
-      </w:r>
-    </w:p>
-    <w:p>
-      <w:pPr>
-        <w:spacing w:after="0" w:line="240" w:lineRule="auto"/>
-        <w:jc w:val="center"/>
+        <w:t xml:space="preserve">You build it to a high to say </w:t>
+      </w:r>
+      <w:proofErr w:type="gramStart"/>
+      <w:r>
         <w:rPr>
           <w:rFonts w:ascii="Tw Cen MT" w:hAnsi="Tw Cen MT"/>
           <w:b/>
@@ -4961,8 +6176,14 @@
           <w:sz w:val="20"/>
           <w:szCs w:val="20"/>
         </w:rPr>
-      </w:pPr>
-      <w:r>
+        <w:t>goodbye</w:t>
+      </w:r>
+      <w:proofErr w:type="gramEnd"/>
+    </w:p>
+    <w:p>
+      <w:pPr>
+        <w:spacing w:after="0" w:line="240" w:lineRule="auto"/>
+        <w:jc w:val="center"/>
         <w:rPr>
           <w:rFonts w:ascii="Tw Cen MT" w:hAnsi="Tw Cen MT"/>
           <w:b/>
@@ -4972,6 +6193,17 @@
           <w:sz w:val="20"/>
           <w:szCs w:val="20"/>
         </w:rPr>
+      </w:pPr>
+      <w:r>
+        <w:rPr>
+          <w:rFonts w:ascii="Tw Cen MT" w:hAnsi="Tw Cen MT"/>
+          <w:b/>
+          <w:bCs/>
+          <w:i/>
+          <w:iCs/>
+          <w:sz w:val="20"/>
+          <w:szCs w:val="20"/>
+        </w:rPr>
         <w:t>Because you’re not the same as them</w:t>
       </w:r>
     </w:p>
@@ -5004,7 +6236,25 @@
           <w:sz w:val="20"/>
           <w:szCs w:val="20"/>
         </w:rPr>
-        <w:t>by The 1975</w:t>
+        <w:t xml:space="preserve">by </w:t>
+      </w:r>
+      <w:proofErr w:type="gramStart"/>
+      <w:r>
+        <w:rPr>
+          <w:rFonts w:ascii="Tw Cen MT" w:hAnsi="Tw Cen MT"/>
+          <w:sz w:val="20"/>
+          <w:szCs w:val="20"/>
+        </w:rPr>
+        <w:t>The</w:t>
+      </w:r>
+      <w:proofErr w:type="gramEnd"/>
+      <w:r>
+        <w:rPr>
+          <w:rFonts w:ascii="Tw Cen MT" w:hAnsi="Tw Cen MT"/>
+          <w:sz w:val="20"/>
+          <w:szCs w:val="20"/>
+        </w:rPr>
+        <w:t xml:space="preserve"> 1975</w:t>
       </w:r>
     </w:p>
     <w:p>
@@ -5112,7 +6362,23 @@
           <w:sz w:val="20"/>
           <w:szCs w:val="20"/>
         </w:rPr>
-        <w:t>But the daisy isn’t always happy. It flops around in the wind, taking the force of nature head first.</w:t>
+        <w:t xml:space="preserve">But the daisy isn’t always happy. It flops around in the wind, taking the force of nature </w:t>
+      </w:r>
+      <w:proofErr w:type="gramStart"/>
+      <w:r>
+        <w:rPr>
+          <w:sz w:val="20"/>
+          <w:szCs w:val="20"/>
+        </w:rPr>
+        <w:t>head first</w:t>
+      </w:r>
+      <w:proofErr w:type="gramEnd"/>
+      <w:r>
+        <w:rPr>
+          <w:sz w:val="20"/>
+          <w:szCs w:val="20"/>
+        </w:rPr>
+        <w:t>.</w:t>
       </w:r>
     </w:p>
     <w:p>
@@ -5209,7 +6475,7 @@
                     </pic:cNvPicPr>
                   </pic:nvPicPr>
                   <pic:blipFill>
-                    <a:blip r:embed="rId12">
+                    <a:blip r:embed="rId13">
                       <a:extLst>
                         <a:ext uri="{28A0092B-C50C-407E-A947-70E740481C1C}">
                           <a14:useLocalDpi xmlns:a14="http://schemas.microsoft.com/office/drawing/2010/main" val="0"/>
@@ -5326,8 +6592,18 @@
           <w:sz w:val="20"/>
           <w:szCs w:val="20"/>
         </w:rPr>
-        <w:t>by Mree</w:t>
-      </w:r>
+        <w:t xml:space="preserve">by </w:t>
+      </w:r>
+      <w:proofErr w:type="spellStart"/>
+      <w:r>
+        <w:rPr>
+          <w:rFonts w:ascii="Tw Cen MT" w:hAnsi="Tw Cen MT"/>
+          <w:sz w:val="20"/>
+          <w:szCs w:val="20"/>
+        </w:rPr>
+        <w:t>Mree</w:t>
+      </w:r>
+      <w:proofErr w:type="spellEnd"/>
     </w:p>
     <w:p>
       <w:pPr>
@@ -5799,7 +7075,27 @@
           <w:sz w:val="20"/>
           <w:szCs w:val="20"/>
         </w:rPr>
-        <w:t>Why is understanding how proteins interact important? If we could understand how these viruses interact with proteins at the membrane, could we engineer proteins that prevent this from happening?</w:t>
+        <w:t xml:space="preserve">Why is understanding how proteins interact important? If we could understand how these viruses interact with proteins </w:t>
+      </w:r>
+      <w:proofErr w:type="gramStart"/>
+      <w:r>
+        <w:rPr>
+          <w:i/>
+          <w:iCs/>
+          <w:sz w:val="20"/>
+          <w:szCs w:val="20"/>
+        </w:rPr>
+        <w:t>at</w:t>
+      </w:r>
+      <w:proofErr w:type="gramEnd"/>
+      <w:r>
+        <w:rPr>
+          <w:i/>
+          <w:iCs/>
+          <w:sz w:val="20"/>
+          <w:szCs w:val="20"/>
+        </w:rPr>
+        <w:t xml:space="preserve"> the membrane, could we engineer proteins that prevent this from happening?</w:t>
       </w:r>
     </w:p>
     <w:p>
@@ -5888,7 +7184,27 @@
           <w:sz w:val="20"/>
           <w:szCs w:val="20"/>
         </w:rPr>
-        <w:t xml:space="preserve"> you’d have to have a really good understanding of what makes these proteins interact. By understanding the little details of how</w:t>
+        <w:t xml:space="preserve"> you’d have to have a </w:t>
+      </w:r>
+      <w:proofErr w:type="gramStart"/>
+      <w:r>
+        <w:rPr>
+          <w:i/>
+          <w:iCs/>
+          <w:sz w:val="20"/>
+          <w:szCs w:val="20"/>
+        </w:rPr>
+        <w:t>really good</w:t>
+      </w:r>
+      <w:proofErr w:type="gramEnd"/>
+      <w:r>
+        <w:rPr>
+          <w:i/>
+          <w:iCs/>
+          <w:sz w:val="20"/>
+          <w:szCs w:val="20"/>
+        </w:rPr>
+        <w:t xml:space="preserve"> understanding of what makes these proteins interact. By understanding the little details of how</w:t>
       </w:r>
       <w:r>
         <w:rPr>
@@ -5906,7 +7222,27 @@
           <w:sz w:val="20"/>
           <w:szCs w:val="20"/>
         </w:rPr>
-        <w:t xml:space="preserve"> these forces influence an interaction, we get closer to understanding how to make these interactions happen in reality.</w:t>
+        <w:t xml:space="preserve"> these forces influence an interaction, we get closer to understanding how to make these interactions </w:t>
+      </w:r>
+      <w:proofErr w:type="gramStart"/>
+      <w:r>
+        <w:rPr>
+          <w:i/>
+          <w:iCs/>
+          <w:sz w:val="20"/>
+          <w:szCs w:val="20"/>
+        </w:rPr>
+        <w:t>happen in reality</w:t>
+      </w:r>
+      <w:proofErr w:type="gramEnd"/>
+      <w:r>
+        <w:rPr>
+          <w:i/>
+          <w:iCs/>
+          <w:sz w:val="20"/>
+          <w:szCs w:val="20"/>
+        </w:rPr>
+        <w:t>.</w:t>
       </w:r>
     </w:p>
     <w:p>
@@ -6086,12 +7422,21 @@
         </w:rPr>
         <w:t xml:space="preserve">Did I really do that much better? Was I that much more prepared? </w:t>
       </w:r>
-      <w:r>
-        <w:rPr>
-          <w:sz w:val="20"/>
-          <w:szCs w:val="20"/>
-        </w:rPr>
-        <w:t>Yes and yes. B</w:t>
+      <w:proofErr w:type="gramStart"/>
+      <w:r>
+        <w:rPr>
+          <w:sz w:val="20"/>
+          <w:szCs w:val="20"/>
+        </w:rPr>
+        <w:t>Yes</w:t>
+      </w:r>
+      <w:proofErr w:type="gramEnd"/>
+      <w:r>
+        <w:rPr>
+          <w:sz w:val="20"/>
+          <w:szCs w:val="20"/>
+        </w:rPr>
+        <w:t xml:space="preserve"> and yes. B</w:t>
       </w:r>
       <w:r>
         <w:rPr>
@@ -6105,7 +7450,23 @@
           <w:sz w:val="20"/>
           <w:szCs w:val="20"/>
         </w:rPr>
-        <w:t xml:space="preserve"> With all of the police brutality and empowerment of the Black Lives Matter movement happening right now, d</w:t>
+        <w:t xml:space="preserve"> With </w:t>
+      </w:r>
+      <w:proofErr w:type="gramStart"/>
+      <w:r>
+        <w:rPr>
+          <w:sz w:val="20"/>
+          <w:szCs w:val="20"/>
+        </w:rPr>
+        <w:t>all of</w:t>
+      </w:r>
+      <w:proofErr w:type="gramEnd"/>
+      <w:r>
+        <w:rPr>
+          <w:sz w:val="20"/>
+          <w:szCs w:val="20"/>
+        </w:rPr>
+        <w:t xml:space="preserve"> the police brutality and empowerment of the Black Lives Matter movement happening right now, d</w:t>
       </w:r>
       <w:r>
         <w:rPr>
@@ -6213,7 +7574,7 @@
                     </pic:cNvPicPr>
                   </pic:nvPicPr>
                   <pic:blipFill>
-                    <a:blip r:embed="rId13" cstate="print">
+                    <a:blip r:embed="rId14" cstate="print">
                       <a:extLst>
                         <a:ext uri="{28A0092B-C50C-407E-A947-70E740481C1C}">
                           <a14:useLocalDpi xmlns:a14="http://schemas.microsoft.com/office/drawing/2010/main" val="0"/>
@@ -6262,8 +7623,17 @@
           <w:sz w:val="20"/>
           <w:szCs w:val="20"/>
         </w:rPr>
-        <w:t xml:space="preserve"> but who can plan for failing a prelim OR for a global pandemic. The chords remind me of a sunshower</w:t>
-      </w:r>
+        <w:t xml:space="preserve"> but who can plan for failing a prelim OR for a global pandemic. The chords remind me of a </w:t>
+      </w:r>
+      <w:proofErr w:type="spellStart"/>
+      <w:r>
+        <w:rPr>
+          <w:sz w:val="20"/>
+          <w:szCs w:val="20"/>
+        </w:rPr>
+        <w:t>sunshower</w:t>
+      </w:r>
+      <w:proofErr w:type="spellEnd"/>
       <w:r>
         <w:rPr>
           <w:sz w:val="20"/>
@@ -6285,14 +7655,50 @@
           <w:sz w:val="20"/>
           <w:szCs w:val="20"/>
         </w:rPr>
-        <w:t>You’ve Got A Friend in Me</w:t>
-      </w:r>
-      <w:r>
-        <w:rPr>
-          <w:sz w:val="20"/>
-          <w:szCs w:val="20"/>
-        </w:rPr>
-        <w:t xml:space="preserve"> from Toy Story) sings this lyric, it brings nostalgia. Even if a plan doesn’t work out completely, you can still appreciate what happened because you’re around to do so. At least that’s how it makes me feel: an optimism for </w:t>
+        <w:t xml:space="preserve">You’ve Got </w:t>
+      </w:r>
+      <w:proofErr w:type="gramStart"/>
+      <w:r>
+        <w:rPr>
+          <w:i/>
+          <w:iCs/>
+          <w:sz w:val="20"/>
+          <w:szCs w:val="20"/>
+        </w:rPr>
+        <w:t>A</w:t>
+      </w:r>
+      <w:proofErr w:type="gramEnd"/>
+      <w:r>
+        <w:rPr>
+          <w:i/>
+          <w:iCs/>
+          <w:sz w:val="20"/>
+          <w:szCs w:val="20"/>
+        </w:rPr>
+        <w:t xml:space="preserve"> Friend in Me</w:t>
+      </w:r>
+      <w:r>
+        <w:rPr>
+          <w:sz w:val="20"/>
+          <w:szCs w:val="20"/>
+        </w:rPr>
+        <w:t xml:space="preserve"> from Toy Story) sings </w:t>
+      </w:r>
+      <w:proofErr w:type="gramStart"/>
+      <w:r>
+        <w:rPr>
+          <w:sz w:val="20"/>
+          <w:szCs w:val="20"/>
+        </w:rPr>
+        <w:t>this lyric</w:t>
+      </w:r>
+      <w:proofErr w:type="gramEnd"/>
+      <w:r>
+        <w:rPr>
+          <w:sz w:val="20"/>
+          <w:szCs w:val="20"/>
+        </w:rPr>
+        <w:t xml:space="preserve">, it brings nostalgia. Even if a plan doesn’t work out completely, you can still appreciate what happened because you’re around to do so. At least that’s how it makes me feel: an optimism for </w:t>
       </w:r>
       <w:r>
         <w:rPr>
@@ -6357,7 +7763,23 @@
           <w:sz w:val="20"/>
           <w:szCs w:val="20"/>
         </w:rPr>
-        <w:t xml:space="preserve"> and I think that’s what I have to focus on. </w:t>
+        <w:t xml:space="preserve"> and I think that’s what I </w:t>
+      </w:r>
+      <w:proofErr w:type="gramStart"/>
+      <w:r>
+        <w:rPr>
+          <w:sz w:val="20"/>
+          <w:szCs w:val="20"/>
+        </w:rPr>
+        <w:t>have to</w:t>
+      </w:r>
+      <w:proofErr w:type="gramEnd"/>
+      <w:r>
+        <w:rPr>
+          <w:sz w:val="20"/>
+          <w:szCs w:val="20"/>
+        </w:rPr>
+        <w:t xml:space="preserve"> focus on. </w:t>
       </w:r>
       <w:r>
         <w:rPr>
@@ -6538,7 +7960,23 @@
           <w:sz w:val="20"/>
           <w:szCs w:val="20"/>
         </w:rPr>
-        <w:t>the acknowledgement of my mentors that I’m close to finishing up. For once on this grand journey, the end is actually near.</w:t>
+        <w:t xml:space="preserve">the acknowledgement of my mentors that I’m close to finishing up. For once on this grand journey, the end is </w:t>
+      </w:r>
+      <w:proofErr w:type="gramStart"/>
+      <w:r>
+        <w:rPr>
+          <w:sz w:val="20"/>
+          <w:szCs w:val="20"/>
+        </w:rPr>
+        <w:t>actually near</w:t>
+      </w:r>
+      <w:proofErr w:type="gramEnd"/>
+      <w:r>
+        <w:rPr>
+          <w:sz w:val="20"/>
+          <w:szCs w:val="20"/>
+        </w:rPr>
+        <w:t>.</w:t>
       </w:r>
     </w:p>
     <w:p>
@@ -6675,6 +8113,7 @@
           <w:szCs w:val="20"/>
         </w:rPr>
       </w:pPr>
+      <w:proofErr w:type="spellStart"/>
       <w:r>
         <w:rPr>
           <w:rFonts w:ascii="Tw Cen MT" w:hAnsi="Tw Cen MT"/>
@@ -6685,8 +8124,9 @@
           <w:sz w:val="20"/>
           <w:szCs w:val="20"/>
         </w:rPr>
-        <w:t>'Cause is it really love if it don't tear you apart?</w:t>
-      </w:r>
+        <w:t>'Cause</w:t>
+      </w:r>
+      <w:proofErr w:type="spellEnd"/>
       <w:r>
         <w:rPr>
           <w:rFonts w:ascii="Tw Cen MT" w:hAnsi="Tw Cen MT"/>
@@ -6697,9 +8137,9 @@
           <w:sz w:val="20"/>
           <w:szCs w:val="20"/>
         </w:rPr>
-        <w:br/>
-        <w:t>Now somethin' is different</w:t>
-      </w:r>
+        <w:t xml:space="preserve"> is it really love if it </w:t>
+      </w:r>
+      <w:proofErr w:type="gramStart"/>
       <w:r>
         <w:rPr>
           <w:rFonts w:ascii="Tw Cen MT" w:hAnsi="Tw Cen MT"/>
@@ -6710,9 +8150,9 @@
           <w:sz w:val="20"/>
           <w:szCs w:val="20"/>
         </w:rPr>
-        <w:br/>
-        <w:t>You're sayin' you're all in</w:t>
-      </w:r>
+        <w:t>don't</w:t>
+      </w:r>
+      <w:proofErr w:type="gramEnd"/>
       <w:r>
         <w:rPr>
           <w:rFonts w:ascii="Tw Cen MT" w:hAnsi="Tw Cen MT"/>
@@ -6723,8 +8163,124 @@
           <w:sz w:val="20"/>
           <w:szCs w:val="20"/>
         </w:rPr>
+        <w:t xml:space="preserve"> tear you apart?</w:t>
+      </w:r>
+      <w:r>
+        <w:rPr>
+          <w:rFonts w:ascii="Tw Cen MT" w:hAnsi="Tw Cen MT"/>
+          <w:b/>
+          <w:bCs/>
+          <w:i/>
+          <w:iCs/>
+          <w:sz w:val="20"/>
+          <w:szCs w:val="20"/>
+        </w:rPr>
         <w:br/>
-        <w:t>But I think I like you better when you're breakin' my heart</w:t>
+        <w:t xml:space="preserve">Now </w:t>
+      </w:r>
+      <w:proofErr w:type="spellStart"/>
+      <w:r>
+        <w:rPr>
+          <w:rFonts w:ascii="Tw Cen MT" w:hAnsi="Tw Cen MT"/>
+          <w:b/>
+          <w:bCs/>
+          <w:i/>
+          <w:iCs/>
+          <w:sz w:val="20"/>
+          <w:szCs w:val="20"/>
+        </w:rPr>
+        <w:t>somethin</w:t>
+      </w:r>
+      <w:proofErr w:type="spellEnd"/>
+      <w:r>
+        <w:rPr>
+          <w:rFonts w:ascii="Tw Cen MT" w:hAnsi="Tw Cen MT"/>
+          <w:b/>
+          <w:bCs/>
+          <w:i/>
+          <w:iCs/>
+          <w:sz w:val="20"/>
+          <w:szCs w:val="20"/>
+        </w:rPr>
+        <w:t>' is different</w:t>
+      </w:r>
+      <w:r>
+        <w:rPr>
+          <w:rFonts w:ascii="Tw Cen MT" w:hAnsi="Tw Cen MT"/>
+          <w:b/>
+          <w:bCs/>
+          <w:i/>
+          <w:iCs/>
+          <w:sz w:val="20"/>
+          <w:szCs w:val="20"/>
+        </w:rPr>
+        <w:br/>
+        <w:t xml:space="preserve">You're </w:t>
+      </w:r>
+      <w:proofErr w:type="spellStart"/>
+      <w:r>
+        <w:rPr>
+          <w:rFonts w:ascii="Tw Cen MT" w:hAnsi="Tw Cen MT"/>
+          <w:b/>
+          <w:bCs/>
+          <w:i/>
+          <w:iCs/>
+          <w:sz w:val="20"/>
+          <w:szCs w:val="20"/>
+        </w:rPr>
+        <w:t>sayin</w:t>
+      </w:r>
+      <w:proofErr w:type="spellEnd"/>
+      <w:r>
+        <w:rPr>
+          <w:rFonts w:ascii="Tw Cen MT" w:hAnsi="Tw Cen MT"/>
+          <w:b/>
+          <w:bCs/>
+          <w:i/>
+          <w:iCs/>
+          <w:sz w:val="20"/>
+          <w:szCs w:val="20"/>
+        </w:rPr>
+        <w:t>' you're all in</w:t>
+      </w:r>
+      <w:r>
+        <w:rPr>
+          <w:rFonts w:ascii="Tw Cen MT" w:hAnsi="Tw Cen MT"/>
+          <w:b/>
+          <w:bCs/>
+          <w:i/>
+          <w:iCs/>
+          <w:sz w:val="20"/>
+          <w:szCs w:val="20"/>
+        </w:rPr>
+        <w:br/>
+        <w:t xml:space="preserve">But I think I like you better when you're </w:t>
+      </w:r>
+      <w:proofErr w:type="spellStart"/>
+      <w:r>
+        <w:rPr>
+          <w:rFonts w:ascii="Tw Cen MT" w:hAnsi="Tw Cen MT"/>
+          <w:b/>
+          <w:bCs/>
+          <w:i/>
+          <w:iCs/>
+          <w:sz w:val="20"/>
+          <w:szCs w:val="20"/>
+        </w:rPr>
+        <w:t>breakin</w:t>
+      </w:r>
+      <w:proofErr w:type="spellEnd"/>
+      <w:r>
+        <w:rPr>
+          <w:rFonts w:ascii="Tw Cen MT" w:hAnsi="Tw Cen MT"/>
+          <w:b/>
+          <w:bCs/>
+          <w:i/>
+          <w:iCs/>
+          <w:sz w:val="20"/>
+          <w:szCs w:val="20"/>
+        </w:rPr>
+        <w:t>' my heart</w:t>
       </w:r>
     </w:p>
     <w:p>
@@ -6776,8 +8332,17 @@
           <w:sz w:val="20"/>
           <w:szCs w:val="20"/>
         </w:rPr>
-        <w:t>you is</w:t>
-      </w:r>
+        <w:t xml:space="preserve">you </w:t>
+      </w:r>
+      <w:proofErr w:type="gramStart"/>
+      <w:r>
+        <w:rPr>
+          <w:sz w:val="20"/>
+          <w:szCs w:val="20"/>
+        </w:rPr>
+        <w:t>is</w:t>
+      </w:r>
+      <w:proofErr w:type="gramEnd"/>
       <w:r>
         <w:rPr>
           <w:sz w:val="20"/>
@@ -6825,14 +8390,30 @@
           <w:sz w:val="20"/>
           <w:szCs w:val="20"/>
         </w:rPr>
-        <w:t>as I started to get some love back from</w:t>
-      </w:r>
-      <w:r>
-        <w:rPr>
-          <w:sz w:val="20"/>
-          <w:szCs w:val="20"/>
-        </w:rPr>
-        <w:t xml:space="preserve"> with some successful experiments</w:t>
+        <w:t xml:space="preserve">as I started to get some love back </w:t>
+      </w:r>
+      <w:proofErr w:type="gramStart"/>
+      <w:r>
+        <w:rPr>
+          <w:sz w:val="20"/>
+          <w:szCs w:val="20"/>
+        </w:rPr>
+        <w:t>from</w:t>
+      </w:r>
+      <w:r>
+        <w:rPr>
+          <w:sz w:val="20"/>
+          <w:szCs w:val="20"/>
+        </w:rPr>
+        <w:t xml:space="preserve"> with</w:t>
+      </w:r>
+      <w:proofErr w:type="gramEnd"/>
+      <w:r>
+        <w:rPr>
+          <w:sz w:val="20"/>
+          <w:szCs w:val="20"/>
+        </w:rPr>
+        <w:t xml:space="preserve"> some successful experiments</w:t>
       </w:r>
       <w:r>
         <w:rPr>
@@ -6871,7 +8452,7 @@
           <w:szCs w:val="20"/>
         </w:rPr>
       </w:pPr>
-      <w:hyperlink r:id="rId14" w:history="1">
+      <w:hyperlink r:id="rId15" w:history="1">
         <w:r>
           <w:rPr>
             <w:rStyle w:val="Hyperlink"/>
@@ -6928,7 +8509,23 @@
           <w:sz w:val="20"/>
           <w:szCs w:val="20"/>
         </w:rPr>
-        <w:t xml:space="preserve">to start my day. I browse reddit and Youtube, my alarm goes off around </w:t>
+        <w:t xml:space="preserve">to start my day. I browse reddit and </w:t>
+      </w:r>
+      <w:proofErr w:type="spellStart"/>
+      <w:r>
+        <w:rPr>
+          <w:sz w:val="20"/>
+          <w:szCs w:val="20"/>
+        </w:rPr>
+        <w:t>Youtube</w:t>
+      </w:r>
+      <w:proofErr w:type="spellEnd"/>
+      <w:r>
+        <w:rPr>
+          <w:sz w:val="20"/>
+          <w:szCs w:val="20"/>
+        </w:rPr>
+        <w:t xml:space="preserve">, my alarm goes off around </w:t>
       </w:r>
       <w:r>
         <w:rPr>
@@ -6965,12 +8562,21 @@
         </w:rPr>
         <w:t xml:space="preserve">. </w:t>
       </w:r>
-      <w:r>
-        <w:rPr>
-          <w:sz w:val="20"/>
-          <w:szCs w:val="20"/>
-        </w:rPr>
-        <w:t xml:space="preserve">Hours pass. I try to go back to sleep, I mess around on my phone, I try to tell myself to just do one thing at a time. </w:t>
+      <w:proofErr w:type="gramStart"/>
+      <w:r>
+        <w:rPr>
+          <w:sz w:val="20"/>
+          <w:szCs w:val="20"/>
+        </w:rPr>
+        <w:t>Hours</w:t>
+      </w:r>
+      <w:proofErr w:type="gramEnd"/>
+      <w:r>
+        <w:rPr>
+          <w:sz w:val="20"/>
+          <w:szCs w:val="20"/>
+        </w:rPr>
+        <w:t xml:space="preserve"> pass. I try to go back to sleep, I mess around on my phone, I try to tell myself to just do one thing at a time. </w:t>
       </w:r>
       <w:r>
         <w:rPr>
@@ -7048,7 +8654,7 @@
                     </pic:cNvPicPr>
                   </pic:nvPicPr>
                   <pic:blipFill>
-                    <a:blip r:embed="rId15">
+                    <a:blip r:embed="rId16">
                       <a:extLst>
                         <a:ext uri="{28A0092B-C50C-407E-A947-70E740481C1C}">
                           <a14:useLocalDpi xmlns:a14="http://schemas.microsoft.com/office/drawing/2010/main" val="0"/>
@@ -7435,7 +9041,15 @@
           <w:sz w:val="20"/>
           <w:szCs w:val="20"/>
         </w:rPr>
-        <w:t>Maybe some will call it the privilege of academia,</w:t>
+        <w:t xml:space="preserve">Maybe some will call it the privilege of </w:t>
+      </w:r>
+      <w:proofErr w:type="gramStart"/>
+      <w:r>
+        <w:rPr>
+          <w:sz w:val="20"/>
+          <w:szCs w:val="20"/>
+        </w:rPr>
+        <w:t>academia,</w:t>
       </w:r>
       <w:r>
         <w:rPr>
@@ -7444,6 +9058,7 @@
         </w:rPr>
         <w:t xml:space="preserve"> or</w:t>
       </w:r>
+      <w:proofErr w:type="gramEnd"/>
       <w:r>
         <w:rPr>
           <w:sz w:val="20"/>
@@ -7610,7 +9225,23 @@
           <w:sz w:val="20"/>
           <w:szCs w:val="20"/>
         </w:rPr>
-        <w:t xml:space="preserve">You’ve been the chase that I’ve had for years, and I’m losing myself because you’re threatening to leave me. Funny right? I want to leave because I know that I’ll be better for it, but I’m unable to do so because there are still parts of you that make me feel like I should stay. </w:t>
+        <w:t xml:space="preserve">You’ve </w:t>
+      </w:r>
+      <w:proofErr w:type="gramStart"/>
+      <w:r>
+        <w:rPr>
+          <w:sz w:val="20"/>
+          <w:szCs w:val="20"/>
+        </w:rPr>
+        <w:t>been</w:t>
+      </w:r>
+      <w:proofErr w:type="gramEnd"/>
+      <w:r>
+        <w:rPr>
+          <w:sz w:val="20"/>
+          <w:szCs w:val="20"/>
+        </w:rPr>
+        <w:t xml:space="preserve"> the chase that I’ve had for years, and I’m losing myself because you’re threatening to leave me. Funny right? I want to leave because I know that I’ll be better for it, but I’m unable to do so because there are still parts of you that make me feel like I should stay. </w:t>
       </w:r>
       <w:r>
         <w:rPr>
@@ -7679,7 +9310,23 @@
           <w:sz w:val="20"/>
           <w:szCs w:val="20"/>
         </w:rPr>
-        <w:t>In my first 3 years of graduate school, nothing worked. All of my experiments went poorly, and I had to get accustomed to the idea of things always failing.</w:t>
+        <w:t xml:space="preserve">In my first 3 years of graduate school, nothing worked. </w:t>
+      </w:r>
+      <w:proofErr w:type="gramStart"/>
+      <w:r>
+        <w:rPr>
+          <w:sz w:val="20"/>
+          <w:szCs w:val="20"/>
+        </w:rPr>
+        <w:t>All of</w:t>
+      </w:r>
+      <w:proofErr w:type="gramEnd"/>
+      <w:r>
+        <w:rPr>
+          <w:sz w:val="20"/>
+          <w:szCs w:val="20"/>
+        </w:rPr>
+        <w:t xml:space="preserve"> my experiments went poorly, and I had to get accustomed to the idea of things always failing.</w:t>
       </w:r>
     </w:p>
     <w:p>
@@ -7707,7 +9354,47 @@
           <w:sz w:val="20"/>
           <w:szCs w:val="20"/>
         </w:rPr>
-        <w:t xml:space="preserve"> Otherwise I’ll just do it again, no problem. And it’ll definitely work next time.</w:t>
+        <w:t xml:space="preserve"> </w:t>
+      </w:r>
+      <w:proofErr w:type="gramStart"/>
+      <w:r>
+        <w:rPr>
+          <w:i/>
+          <w:iCs/>
+          <w:sz w:val="20"/>
+          <w:szCs w:val="20"/>
+        </w:rPr>
+        <w:t>Otherwise</w:t>
+      </w:r>
+      <w:proofErr w:type="gramEnd"/>
+      <w:r>
+        <w:rPr>
+          <w:i/>
+          <w:iCs/>
+          <w:sz w:val="20"/>
+          <w:szCs w:val="20"/>
+        </w:rPr>
+        <w:t xml:space="preserve"> I’ll just do it again, no problem. And it’ll </w:t>
+      </w:r>
+      <w:proofErr w:type="gramStart"/>
+      <w:r>
+        <w:rPr>
+          <w:i/>
+          <w:iCs/>
+          <w:sz w:val="20"/>
+          <w:szCs w:val="20"/>
+        </w:rPr>
+        <w:t>definitely work</w:t>
+      </w:r>
+      <w:proofErr w:type="gramEnd"/>
+      <w:r>
+        <w:rPr>
+          <w:i/>
+          <w:iCs/>
+          <w:sz w:val="20"/>
+          <w:szCs w:val="20"/>
+        </w:rPr>
+        <w:t xml:space="preserve"> next time.</w:t>
       </w:r>
     </w:p>
     <w:p>
@@ -7822,7 +9509,23 @@
           <w:sz w:val="20"/>
           <w:szCs w:val="20"/>
         </w:rPr>
-        <w:t>This process imports DNA of interest into a cell. In order to test the proteins that I design on a computer, we can translate their protein language into DNA. This DNA is then inserted into cells through transformation.</w:t>
+        <w:t xml:space="preserve">This process imports DNA of interest into a cell. </w:t>
+      </w:r>
+      <w:proofErr w:type="gramStart"/>
+      <w:r>
+        <w:rPr>
+          <w:sz w:val="20"/>
+          <w:szCs w:val="20"/>
+        </w:rPr>
+        <w:t>In order to</w:t>
+      </w:r>
+      <w:proofErr w:type="gramEnd"/>
+      <w:r>
+        <w:rPr>
+          <w:sz w:val="20"/>
+          <w:szCs w:val="20"/>
+        </w:rPr>
+        <w:t xml:space="preserve"> test the proteins that I design on a computer, we can translate their protein language into DNA. This DNA is then inserted into cells through transformation.</w:t>
       </w:r>
     </w:p>
     <w:p>
@@ -7852,7 +9555,23 @@
           <w:sz w:val="20"/>
           <w:szCs w:val="20"/>
         </w:rPr>
-        <w:t xml:space="preserve">This extracts DNA of interest from a cell. To make sure that the protein we have is actually coded for in our cells, we extract the DNA and send it for DNA sequencing. </w:t>
+        <w:t xml:space="preserve">This extracts DNA of interest from a cell. To make sure that the protein we have is </w:t>
+      </w:r>
+      <w:proofErr w:type="gramStart"/>
+      <w:r>
+        <w:rPr>
+          <w:sz w:val="20"/>
+          <w:szCs w:val="20"/>
+        </w:rPr>
+        <w:t>actually coded</w:t>
+      </w:r>
+      <w:proofErr w:type="gramEnd"/>
+      <w:r>
+        <w:rPr>
+          <w:sz w:val="20"/>
+          <w:szCs w:val="20"/>
+        </w:rPr>
+        <w:t xml:space="preserve"> for in our cells, we extract the DNA and send it for DNA sequencing. </w:t>
       </w:r>
     </w:p>
     <w:p>
@@ -8211,14 +9930,38 @@
           <w:sz w:val="20"/>
           <w:szCs w:val="20"/>
         </w:rPr>
-        <w:t>I’ve been in during odd hours before to finish experiments</w:t>
-      </w:r>
-      <w:r>
-        <w:rPr>
-          <w:sz w:val="20"/>
-          <w:szCs w:val="20"/>
-        </w:rPr>
-        <w:t xml:space="preserve"> at times when I’m not satisfied with my work, or when things have gone wrong, filled with an</w:t>
+        <w:t xml:space="preserve">I’ve been </w:t>
+      </w:r>
+      <w:proofErr w:type="gramStart"/>
+      <w:r>
+        <w:rPr>
+          <w:sz w:val="20"/>
+          <w:szCs w:val="20"/>
+        </w:rPr>
+        <w:t>in during</w:t>
+      </w:r>
+      <w:proofErr w:type="gramEnd"/>
+      <w:r>
+        <w:rPr>
+          <w:sz w:val="20"/>
+          <w:szCs w:val="20"/>
+        </w:rPr>
+        <w:t xml:space="preserve"> odd hours before to finish experiments</w:t>
+      </w:r>
+      <w:r>
+        <w:rPr>
+          <w:sz w:val="20"/>
+          <w:szCs w:val="20"/>
+        </w:rPr>
+        <w:t xml:space="preserve"> at times when I’m not satisfied with my work, or when things have gone wrong, filled with </w:t>
+      </w:r>
+      <w:proofErr w:type="gramStart"/>
+      <w:r>
+        <w:rPr>
+          <w:sz w:val="20"/>
+          <w:szCs w:val="20"/>
+        </w:rPr>
+        <w:t>an</w:t>
       </w:r>
       <w:r>
         <w:rPr>
@@ -8227,6 +9970,7 @@
         </w:rPr>
         <w:t>xiety</w:t>
       </w:r>
+      <w:proofErr w:type="gramEnd"/>
       <w:r>
         <w:rPr>
           <w:sz w:val="20"/>
@@ -8302,8 +10046,17 @@
           <w:sz w:val="20"/>
           <w:szCs w:val="20"/>
         </w:rPr>
-        <w:t>quiet nights in lab</w:t>
-      </w:r>
+        <w:t xml:space="preserve">quiet nights in </w:t>
+      </w:r>
+      <w:proofErr w:type="gramStart"/>
+      <w:r>
+        <w:rPr>
+          <w:sz w:val="20"/>
+          <w:szCs w:val="20"/>
+        </w:rPr>
+        <w:t>lab</w:t>
+      </w:r>
+      <w:proofErr w:type="gramEnd"/>
       <w:r>
         <w:rPr>
           <w:sz w:val="20"/>
@@ -8342,381 +10095,10 @@
           <w:sz w:val="20"/>
           <w:szCs w:val="20"/>
         </w:rPr>
-        <w:t>You don't cross my mind, you live in it</w:t>
-      </w:r>
-    </w:p>
-    <w:p>
-      <w:pPr>
-        <w:ind w:left="7200" w:firstLine="720"/>
-        <w:jc w:val="center"/>
-        <w:rPr>
-          <w:rFonts w:ascii="Tw Cen MT" w:hAnsi="Tw Cen MT"/>
-          <w:sz w:val="20"/>
-          <w:szCs w:val="20"/>
-        </w:rPr>
-      </w:pPr>
-      <w:r>
-        <w:rPr>
-          <w:rFonts w:ascii="Tw Cen MT" w:hAnsi="Tw Cen MT"/>
-          <w:i/>
-          <w:iCs/>
-          <w:sz w:val="20"/>
-          <w:szCs w:val="20"/>
-        </w:rPr>
-        <w:t xml:space="preserve">Off Day </w:t>
-      </w:r>
-      <w:r>
-        <w:rPr>
-          <w:rFonts w:ascii="Tw Cen MT" w:hAnsi="Tw Cen MT"/>
-          <w:sz w:val="20"/>
-          <w:szCs w:val="20"/>
-        </w:rPr>
-        <w:t>by Lyn Lapid</w:t>
-      </w:r>
-    </w:p>
-    <w:p>
-      <w:pPr>
-        <w:jc w:val="both"/>
-        <w:rPr>
-          <w:sz w:val="20"/>
-          <w:szCs w:val="20"/>
-        </w:rPr>
-      </w:pPr>
-      <w:r>
-        <w:rPr>
-          <w:sz w:val="20"/>
-          <w:szCs w:val="20"/>
-        </w:rPr>
-        <w:t>In</w:t>
-      </w:r>
-      <w:r>
-        <w:rPr>
-          <w:sz w:val="20"/>
-          <w:szCs w:val="20"/>
-        </w:rPr>
-        <w:t xml:space="preserve"> </w:t>
-      </w:r>
-      <w:r>
-        <w:rPr>
-          <w:sz w:val="20"/>
-          <w:szCs w:val="20"/>
-        </w:rPr>
-        <w:t>couple of letters ago</w:t>
-      </w:r>
-      <w:r>
-        <w:rPr>
-          <w:sz w:val="20"/>
-          <w:szCs w:val="20"/>
-        </w:rPr>
-        <w:t xml:space="preserve">, I mentioned that I would miss the chase, miss the ways that </w:t>
-      </w:r>
-      <w:r>
-        <w:rPr>
-          <w:sz w:val="20"/>
-          <w:szCs w:val="20"/>
-        </w:rPr>
-        <w:t>I’ve been</w:t>
-      </w:r>
-      <w:r>
-        <w:rPr>
-          <w:sz w:val="20"/>
-          <w:szCs w:val="20"/>
-        </w:rPr>
-        <w:t xml:space="preserve"> forced to push myself past my limits just to learn. But I</w:t>
-      </w:r>
-      <w:r>
-        <w:rPr>
-          <w:sz w:val="20"/>
-          <w:szCs w:val="20"/>
-        </w:rPr>
-        <w:t xml:space="preserve">’m starting to realize that the enjoyment is </w:t>
-      </w:r>
-      <w:r>
-        <w:rPr>
-          <w:sz w:val="20"/>
-          <w:szCs w:val="20"/>
-        </w:rPr>
-        <w:t>a bit more than just the chase. This</w:t>
-      </w:r>
-      <w:r>
-        <w:rPr>
-          <w:sz w:val="20"/>
-          <w:szCs w:val="20"/>
-        </w:rPr>
-        <w:t xml:space="preserve"> graduate school</w:t>
-      </w:r>
-      <w:r>
-        <w:rPr>
-          <w:sz w:val="20"/>
-          <w:szCs w:val="20"/>
-        </w:rPr>
-        <w:t xml:space="preserve"> environment pushed me towards discovery: time is given to allow </w:t>
-      </w:r>
-      <w:r>
-        <w:rPr>
-          <w:sz w:val="20"/>
-          <w:szCs w:val="20"/>
-        </w:rPr>
-        <w:t>my</w:t>
-      </w:r>
-      <w:r>
-        <w:rPr>
-          <w:sz w:val="20"/>
-          <w:szCs w:val="20"/>
-        </w:rPr>
-        <w:t xml:space="preserve"> brain to acclimate to the idea of working at the boundary of human knowledge, allowing me to excise biases in pursuit of truth. It reminds me of the days when I was a child, taking the time to stare at the sky and let thoughts freely flow in and out of my mind. I feel like graduate school harnesses this latent ability, allowing for deeper exploration within one’s current understanding of some subset of knowledge. </w:t>
-      </w:r>
-    </w:p>
-    <w:p>
-      <w:pPr>
-        <w:jc w:val="both"/>
-        <w:rPr>
-          <w:sz w:val="20"/>
-          <w:szCs w:val="20"/>
-        </w:rPr>
-      </w:pPr>
-      <w:r>
-        <w:rPr>
-          <w:sz w:val="20"/>
-          <w:szCs w:val="20"/>
-        </w:rPr>
-        <w:t>“</w:t>
-      </w:r>
-      <w:r>
-        <w:rPr>
-          <w:sz w:val="20"/>
-          <w:szCs w:val="20"/>
-        </w:rPr>
-        <w:t>Y</w:t>
-      </w:r>
-      <w:r>
-        <w:rPr>
-          <w:sz w:val="20"/>
-          <w:szCs w:val="20"/>
-        </w:rPr>
-        <w:t>ou don’t cross my mind, you live in it”</w:t>
-      </w:r>
-      <w:r>
-        <w:rPr>
-          <w:sz w:val="20"/>
-          <w:szCs w:val="20"/>
-        </w:rPr>
-        <w:t xml:space="preserve">. </w:t>
-      </w:r>
-      <w:r>
-        <w:rPr>
-          <w:sz w:val="20"/>
-          <w:szCs w:val="20"/>
-        </w:rPr>
-        <w:t>This song feels like it bundles you up in a freshly washed and dried blanket on a cold winter day. Comfortable and calm, reassuring warmth. I’ve suffered from depression, paralysis, suicidal ideation, burnout, insomnia. I’ve questioned my identity, and I’ve questioned myself for the past 7 years. You’ve lived in my mind for so long, and pushed me to grow by finding comfort outside of my comfort zone. You’ve been that warm blanket for me, and I never expected to be so comfortable.</w:t>
-      </w:r>
-      <w:r>
-        <w:rPr>
-          <w:sz w:val="20"/>
-          <w:szCs w:val="20"/>
-        </w:rPr>
-        <w:t xml:space="preserve"> Which means it’s probably about time for me to move on.</w:t>
-      </w:r>
-    </w:p>
-    <w:p>
-      <w:pPr>
-        <w:jc w:val="both"/>
-        <w:rPr>
-          <w:sz w:val="20"/>
-          <w:szCs w:val="20"/>
-        </w:rPr>
-      </w:pPr>
-      <w:r>
-        <w:rPr>
-          <w:sz w:val="20"/>
-          <w:szCs w:val="20"/>
-        </w:rPr>
-        <w:t>Gilbert</w:t>
-      </w:r>
-    </w:p>
-    <w:p>
-      <w:pPr>
-        <w:jc w:val="center"/>
-        <w:rPr>
-          <w:b/>
-          <w:bCs/>
-          <w:sz w:val="20"/>
-          <w:szCs w:val="20"/>
-        </w:rPr>
-      </w:pPr>
-    </w:p>
-    <w:p>
-      <w:pPr>
-        <w:jc w:val="center"/>
-        <w:rPr>
-          <w:b/>
-          <w:bCs/>
-          <w:sz w:val="20"/>
-          <w:szCs w:val="20"/>
-        </w:rPr>
-      </w:pPr>
-    </w:p>
-    <w:p>
-      <w:pPr>
-        <w:jc w:val="center"/>
-        <w:rPr>
-          <w:b/>
-          <w:bCs/>
-          <w:sz w:val="20"/>
-          <w:szCs w:val="20"/>
-        </w:rPr>
-      </w:pPr>
-    </w:p>
-    <w:p>
-      <w:pPr>
-        <w:jc w:val="center"/>
-        <w:rPr>
-          <w:b/>
-          <w:bCs/>
-          <w:sz w:val="20"/>
-          <w:szCs w:val="20"/>
-        </w:rPr>
-      </w:pPr>
-    </w:p>
-    <w:p>
-      <w:pPr>
-        <w:jc w:val="center"/>
-        <w:rPr>
-          <w:b/>
-          <w:bCs/>
-          <w:sz w:val="20"/>
-          <w:szCs w:val="20"/>
-        </w:rPr>
-      </w:pPr>
-    </w:p>
-    <w:p>
-      <w:pPr>
-        <w:jc w:val="center"/>
-        <w:rPr>
-          <w:b/>
-          <w:bCs/>
-          <w:sz w:val="20"/>
-          <w:szCs w:val="20"/>
-        </w:rPr>
-      </w:pPr>
-    </w:p>
-    <w:p>
-      <w:pPr>
-        <w:jc w:val="center"/>
-        <w:rPr>
-          <w:b/>
-          <w:bCs/>
-          <w:sz w:val="20"/>
-          <w:szCs w:val="20"/>
-        </w:rPr>
-      </w:pPr>
-    </w:p>
-    <w:p>
-      <w:pPr>
-        <w:jc w:val="center"/>
-        <w:rPr>
-          <w:b/>
-          <w:bCs/>
-          <w:sz w:val="20"/>
-          <w:szCs w:val="20"/>
-        </w:rPr>
-      </w:pPr>
-    </w:p>
-    <w:p>
-      <w:pPr>
-        <w:jc w:val="center"/>
-        <w:rPr>
-          <w:b/>
-          <w:bCs/>
-          <w:sz w:val="20"/>
-          <w:szCs w:val="20"/>
-        </w:rPr>
-      </w:pPr>
-    </w:p>
-    <w:p>
-      <w:pPr>
-        <w:jc w:val="center"/>
-        <w:rPr>
-          <w:b/>
-          <w:bCs/>
-          <w:sz w:val="20"/>
-          <w:szCs w:val="20"/>
-        </w:rPr>
-      </w:pPr>
-    </w:p>
-    <w:p>
-      <w:pPr>
-        <w:jc w:val="center"/>
-        <w:rPr>
-          <w:b/>
-          <w:bCs/>
-          <w:sz w:val="20"/>
-          <w:szCs w:val="20"/>
-        </w:rPr>
-      </w:pPr>
-    </w:p>
-    <w:p>
-      <w:pPr>
-        <w:rPr>
-          <w:b/>
-          <w:bCs/>
-          <w:sz w:val="20"/>
-          <w:szCs w:val="20"/>
-        </w:rPr>
-      </w:pPr>
-    </w:p>
-    <w:p>
-      <w:pPr>
-        <w:rPr>
-          <w:b/>
-          <w:bCs/>
-          <w:sz w:val="20"/>
-          <w:szCs w:val="20"/>
-        </w:rPr>
-      </w:pPr>
-    </w:p>
-    <w:p>
-      <w:pPr>
-        <w:rPr>
-          <w:sz w:val="20"/>
-          <w:szCs w:val="20"/>
-        </w:rPr>
-      </w:pPr>
-    </w:p>
-    <w:p>
-      <w:pPr>
-        <w:rPr>
-          <w:sz w:val="20"/>
-          <w:szCs w:val="20"/>
-        </w:rPr>
-      </w:pPr>
-      <w:r>
-        <w:rPr>
-          <w:sz w:val="20"/>
-          <w:szCs w:val="20"/>
-        </w:rPr>
-        <w:lastRenderedPageBreak/>
-        <w:t>Dear PhD,</w:t>
-      </w:r>
-    </w:p>
-    <w:p>
-      <w:pPr>
-        <w:rPr>
-          <w:sz w:val="20"/>
-          <w:szCs w:val="20"/>
-        </w:rPr>
-      </w:pPr>
-      <w:r>
-        <w:rPr>
-          <w:sz w:val="20"/>
-          <w:szCs w:val="20"/>
-        </w:rPr>
-        <w:t xml:space="preserve">UW-Madison finds itself on an isthmus: a strip of land between the two lakes Monona and Mendota. When I first arrived here to visit and interview for grad school, my hosts took me to one of these lakes to show us how cold it really gets. In the middle of February, both lakes completely freeze over, making for fun winter sports like ice fishing, turkey bowling, and ice skating. But on this particularly night, it was cold and quiet, and they took us for a walk on the frozen lake. I stared into the darkness then closed my eyes, the only differences being the chill against my eyeballs and the phosphenes on the backs of my eyelids. </w:t>
-      </w:r>
-    </w:p>
-    <w:p>
-      <w:pPr>
-        <w:jc w:val="center"/>
+        <w:t xml:space="preserve">You don't cross my mind, you live in </w:t>
+      </w:r>
+      <w:proofErr w:type="gramStart"/>
+      <w:r>
         <w:rPr>
           <w:rFonts w:ascii="Tw Cen MT" w:hAnsi="Tw Cen MT"/>
           <w:b/>
@@ -8726,8 +10108,439 @@
           <w:sz w:val="20"/>
           <w:szCs w:val="20"/>
         </w:rPr>
-      </w:pPr>
-      <w:r>
+        <w:t>it</w:t>
+      </w:r>
+      <w:proofErr w:type="gramEnd"/>
+    </w:p>
+    <w:p>
+      <w:pPr>
+        <w:ind w:left="7200" w:firstLine="720"/>
+        <w:jc w:val="center"/>
+        <w:rPr>
+          <w:rFonts w:ascii="Tw Cen MT" w:hAnsi="Tw Cen MT"/>
+          <w:sz w:val="20"/>
+          <w:szCs w:val="20"/>
+        </w:rPr>
+      </w:pPr>
+      <w:r>
+        <w:rPr>
+          <w:rFonts w:ascii="Tw Cen MT" w:hAnsi="Tw Cen MT"/>
+          <w:i/>
+          <w:iCs/>
+          <w:sz w:val="20"/>
+          <w:szCs w:val="20"/>
+        </w:rPr>
+        <w:t xml:space="preserve">Off Day </w:t>
+      </w:r>
+      <w:r>
+        <w:rPr>
+          <w:rFonts w:ascii="Tw Cen MT" w:hAnsi="Tw Cen MT"/>
+          <w:sz w:val="20"/>
+          <w:szCs w:val="20"/>
+        </w:rPr>
+        <w:t>by Lyn Lapid</w:t>
+      </w:r>
+    </w:p>
+    <w:p>
+      <w:pPr>
+        <w:jc w:val="both"/>
+        <w:rPr>
+          <w:sz w:val="20"/>
+          <w:szCs w:val="20"/>
+        </w:rPr>
+      </w:pPr>
+      <w:r>
+        <w:rPr>
+          <w:sz w:val="20"/>
+          <w:szCs w:val="20"/>
+        </w:rPr>
+        <w:t>In</w:t>
+      </w:r>
+      <w:r>
+        <w:rPr>
+          <w:sz w:val="20"/>
+          <w:szCs w:val="20"/>
+        </w:rPr>
+        <w:t xml:space="preserve"> </w:t>
+      </w:r>
+      <w:proofErr w:type="gramStart"/>
+      <w:r>
+        <w:rPr>
+          <w:sz w:val="20"/>
+          <w:szCs w:val="20"/>
+        </w:rPr>
+        <w:t>couple</w:t>
+      </w:r>
+      <w:proofErr w:type="gramEnd"/>
+      <w:r>
+        <w:rPr>
+          <w:sz w:val="20"/>
+          <w:szCs w:val="20"/>
+        </w:rPr>
+        <w:t xml:space="preserve"> of letters ago</w:t>
+      </w:r>
+      <w:r>
+        <w:rPr>
+          <w:sz w:val="20"/>
+          <w:szCs w:val="20"/>
+        </w:rPr>
+        <w:t xml:space="preserve">, I mentioned that I would miss the chase, miss the ways that </w:t>
+      </w:r>
+      <w:r>
+        <w:rPr>
+          <w:sz w:val="20"/>
+          <w:szCs w:val="20"/>
+        </w:rPr>
+        <w:t>I’ve been</w:t>
+      </w:r>
+      <w:r>
+        <w:rPr>
+          <w:sz w:val="20"/>
+          <w:szCs w:val="20"/>
+        </w:rPr>
+        <w:t xml:space="preserve"> forced to push myself past my limits just to learn. But I</w:t>
+      </w:r>
+      <w:r>
+        <w:rPr>
+          <w:sz w:val="20"/>
+          <w:szCs w:val="20"/>
+        </w:rPr>
+        <w:t xml:space="preserve">’m starting to realize that the enjoyment is </w:t>
+      </w:r>
+      <w:r>
+        <w:rPr>
+          <w:sz w:val="20"/>
+          <w:szCs w:val="20"/>
+        </w:rPr>
+        <w:t>a bit more than just the chase. This</w:t>
+      </w:r>
+      <w:r>
+        <w:rPr>
+          <w:sz w:val="20"/>
+          <w:szCs w:val="20"/>
+        </w:rPr>
+        <w:t xml:space="preserve"> graduate school</w:t>
+      </w:r>
+      <w:r>
+        <w:rPr>
+          <w:sz w:val="20"/>
+          <w:szCs w:val="20"/>
+        </w:rPr>
+        <w:t xml:space="preserve"> environment pushed me towards discovery: time is given to allow </w:t>
+      </w:r>
+      <w:r>
+        <w:rPr>
+          <w:sz w:val="20"/>
+          <w:szCs w:val="20"/>
+        </w:rPr>
+        <w:t>my</w:t>
+      </w:r>
+      <w:r>
+        <w:rPr>
+          <w:sz w:val="20"/>
+          <w:szCs w:val="20"/>
+        </w:rPr>
+        <w:t xml:space="preserve"> brain to acclimate to the idea of working at the boundary of human knowledge, allowing me to excise biases in pursuit of truth. It reminds me of the days when I was a child, taking the time to stare at the sky and let thoughts freely flow in and out of my mind. I feel like graduate school harnesses this latent ability, allowing for deeper exploration within one’s current understanding of some subset of knowledge. </w:t>
+      </w:r>
+    </w:p>
+    <w:p>
+      <w:pPr>
+        <w:jc w:val="both"/>
+        <w:rPr>
+          <w:sz w:val="20"/>
+          <w:szCs w:val="20"/>
+        </w:rPr>
+      </w:pPr>
+      <w:r>
+        <w:rPr>
+          <w:sz w:val="20"/>
+          <w:szCs w:val="20"/>
+        </w:rPr>
+        <w:t>“</w:t>
+      </w:r>
+      <w:r>
+        <w:rPr>
+          <w:sz w:val="20"/>
+          <w:szCs w:val="20"/>
+        </w:rPr>
+        <w:t>Y</w:t>
+      </w:r>
+      <w:r>
+        <w:rPr>
+          <w:sz w:val="20"/>
+          <w:szCs w:val="20"/>
+        </w:rPr>
+        <w:t xml:space="preserve">ou don’t cross my </w:t>
+      </w:r>
+      <w:proofErr w:type="gramStart"/>
+      <w:r>
+        <w:rPr>
+          <w:sz w:val="20"/>
+          <w:szCs w:val="20"/>
+        </w:rPr>
+        <w:t>mind,</w:t>
+      </w:r>
+      <w:proofErr w:type="gramEnd"/>
+      <w:r>
+        <w:rPr>
+          <w:sz w:val="20"/>
+          <w:szCs w:val="20"/>
+        </w:rPr>
+        <w:t xml:space="preserve"> you live in it”</w:t>
+      </w:r>
+      <w:r>
+        <w:rPr>
+          <w:sz w:val="20"/>
+          <w:szCs w:val="20"/>
+        </w:rPr>
+        <w:t xml:space="preserve">. </w:t>
+      </w:r>
+      <w:r>
+        <w:rPr>
+          <w:sz w:val="20"/>
+          <w:szCs w:val="20"/>
+        </w:rPr>
+        <w:t xml:space="preserve">This song feels like it bundles you up in a freshly washed and dried blanket on a cold winter day. Comfortable and calm, reassuring warmth. I’ve suffered from depression, paralysis, suicidal ideation, burnout, insomnia. I’ve questioned my identity, and I’ve questioned myself for the past 7 years. You’ve lived in my mind for so </w:t>
+      </w:r>
+      <w:proofErr w:type="gramStart"/>
+      <w:r>
+        <w:rPr>
+          <w:sz w:val="20"/>
+          <w:szCs w:val="20"/>
+        </w:rPr>
+        <w:t>long, and</w:t>
+      </w:r>
+      <w:proofErr w:type="gramEnd"/>
+      <w:r>
+        <w:rPr>
+          <w:sz w:val="20"/>
+          <w:szCs w:val="20"/>
+        </w:rPr>
+        <w:t xml:space="preserve"> pushed me to grow by finding comfort outside of my comfort zone. You’ve been that warm blanket for me, and I never expected to be so comfortable.</w:t>
+      </w:r>
+      <w:r>
+        <w:rPr>
+          <w:sz w:val="20"/>
+          <w:szCs w:val="20"/>
+        </w:rPr>
+        <w:t xml:space="preserve"> Which means it’s probably about time for me to move on.</w:t>
+      </w:r>
+    </w:p>
+    <w:p>
+      <w:pPr>
+        <w:jc w:val="both"/>
+        <w:rPr>
+          <w:sz w:val="20"/>
+          <w:szCs w:val="20"/>
+        </w:rPr>
+      </w:pPr>
+      <w:r>
+        <w:rPr>
+          <w:sz w:val="20"/>
+          <w:szCs w:val="20"/>
+        </w:rPr>
+        <w:t>Gilbert</w:t>
+      </w:r>
+    </w:p>
+    <w:p>
+      <w:pPr>
+        <w:jc w:val="center"/>
+        <w:rPr>
+          <w:b/>
+          <w:bCs/>
+          <w:sz w:val="20"/>
+          <w:szCs w:val="20"/>
+        </w:rPr>
+      </w:pPr>
+    </w:p>
+    <w:p>
+      <w:pPr>
+        <w:jc w:val="center"/>
+        <w:rPr>
+          <w:b/>
+          <w:bCs/>
+          <w:sz w:val="20"/>
+          <w:szCs w:val="20"/>
+        </w:rPr>
+      </w:pPr>
+    </w:p>
+    <w:p>
+      <w:pPr>
+        <w:jc w:val="center"/>
+        <w:rPr>
+          <w:b/>
+          <w:bCs/>
+          <w:sz w:val="20"/>
+          <w:szCs w:val="20"/>
+        </w:rPr>
+      </w:pPr>
+    </w:p>
+    <w:p>
+      <w:pPr>
+        <w:jc w:val="center"/>
+        <w:rPr>
+          <w:b/>
+          <w:bCs/>
+          <w:sz w:val="20"/>
+          <w:szCs w:val="20"/>
+        </w:rPr>
+      </w:pPr>
+    </w:p>
+    <w:p>
+      <w:pPr>
+        <w:jc w:val="center"/>
+        <w:rPr>
+          <w:b/>
+          <w:bCs/>
+          <w:sz w:val="20"/>
+          <w:szCs w:val="20"/>
+        </w:rPr>
+      </w:pPr>
+    </w:p>
+    <w:p>
+      <w:pPr>
+        <w:jc w:val="center"/>
+        <w:rPr>
+          <w:b/>
+          <w:bCs/>
+          <w:sz w:val="20"/>
+          <w:szCs w:val="20"/>
+        </w:rPr>
+      </w:pPr>
+    </w:p>
+    <w:p>
+      <w:pPr>
+        <w:jc w:val="center"/>
+        <w:rPr>
+          <w:b/>
+          <w:bCs/>
+          <w:sz w:val="20"/>
+          <w:szCs w:val="20"/>
+        </w:rPr>
+      </w:pPr>
+    </w:p>
+    <w:p>
+      <w:pPr>
+        <w:jc w:val="center"/>
+        <w:rPr>
+          <w:b/>
+          <w:bCs/>
+          <w:sz w:val="20"/>
+          <w:szCs w:val="20"/>
+        </w:rPr>
+      </w:pPr>
+    </w:p>
+    <w:p>
+      <w:pPr>
+        <w:jc w:val="center"/>
+        <w:rPr>
+          <w:b/>
+          <w:bCs/>
+          <w:sz w:val="20"/>
+          <w:szCs w:val="20"/>
+        </w:rPr>
+      </w:pPr>
+    </w:p>
+    <w:p>
+      <w:pPr>
+        <w:jc w:val="center"/>
+        <w:rPr>
+          <w:b/>
+          <w:bCs/>
+          <w:sz w:val="20"/>
+          <w:szCs w:val="20"/>
+        </w:rPr>
+      </w:pPr>
+    </w:p>
+    <w:p>
+      <w:pPr>
+        <w:jc w:val="center"/>
+        <w:rPr>
+          <w:b/>
+          <w:bCs/>
+          <w:sz w:val="20"/>
+          <w:szCs w:val="20"/>
+        </w:rPr>
+      </w:pPr>
+    </w:p>
+    <w:p>
+      <w:pPr>
+        <w:rPr>
+          <w:b/>
+          <w:bCs/>
+          <w:sz w:val="20"/>
+          <w:szCs w:val="20"/>
+        </w:rPr>
+      </w:pPr>
+    </w:p>
+    <w:p>
+      <w:pPr>
+        <w:rPr>
+          <w:b/>
+          <w:bCs/>
+          <w:sz w:val="20"/>
+          <w:szCs w:val="20"/>
+        </w:rPr>
+      </w:pPr>
+    </w:p>
+    <w:p>
+      <w:pPr>
+        <w:rPr>
+          <w:sz w:val="20"/>
+          <w:szCs w:val="20"/>
+        </w:rPr>
+      </w:pPr>
+    </w:p>
+    <w:p>
+      <w:pPr>
+        <w:rPr>
+          <w:sz w:val="20"/>
+          <w:szCs w:val="20"/>
+        </w:rPr>
+      </w:pPr>
+      <w:r>
+        <w:rPr>
+          <w:sz w:val="20"/>
+          <w:szCs w:val="20"/>
+        </w:rPr>
+        <w:lastRenderedPageBreak/>
+        <w:t>Dear PhD,</w:t>
+      </w:r>
+    </w:p>
+    <w:p>
+      <w:pPr>
+        <w:rPr>
+          <w:sz w:val="20"/>
+          <w:szCs w:val="20"/>
+        </w:rPr>
+      </w:pPr>
+      <w:r>
+        <w:rPr>
+          <w:sz w:val="20"/>
+          <w:szCs w:val="20"/>
+        </w:rPr>
+        <w:t xml:space="preserve">UW-Madison finds itself on an isthmus: a strip of land between the two lakes Monona and Mendota. When I first arrived here to visit and interview for grad school, my hosts took me to one of these lakes to show us how cold it really gets. In the middle of February, both lakes completely freeze over, making for fun winter sports like ice fishing, turkey bowling, and ice skating. But on this </w:t>
+      </w:r>
+      <w:proofErr w:type="gramStart"/>
+      <w:r>
+        <w:rPr>
+          <w:sz w:val="20"/>
+          <w:szCs w:val="20"/>
+        </w:rPr>
+        <w:t>particularly</w:t>
+      </w:r>
+      <w:proofErr w:type="gramEnd"/>
+      <w:r>
+        <w:rPr>
+          <w:sz w:val="20"/>
+          <w:szCs w:val="20"/>
+        </w:rPr>
+        <w:t xml:space="preserve"> night, it was cold and quiet, and they took us for a walk on the frozen lake. I stared into the darkness then closed my eyes, the only differences being the chill against my eyeballs and the phosphenes on the backs of my eyelids. </w:t>
+      </w:r>
+    </w:p>
+    <w:p>
+      <w:pPr>
+        <w:jc w:val="center"/>
         <w:rPr>
           <w:rFonts w:ascii="Tw Cen MT" w:hAnsi="Tw Cen MT"/>
           <w:b/>
@@ -8737,8 +10550,7 @@
           <w:sz w:val="20"/>
           <w:szCs w:val="20"/>
         </w:rPr>
-        <w:t>Beware of people that say that they know everything about a subject</w:t>
-      </w:r>
+      </w:pPr>
       <w:r>
         <w:rPr>
           <w:rFonts w:ascii="Tw Cen MT" w:hAnsi="Tw Cen MT"/>
@@ -8749,8 +10561,7 @@
           <w:sz w:val="20"/>
           <w:szCs w:val="20"/>
         </w:rPr>
-        <w:br/>
-        <w:t>Because, people that think that they know everything</w:t>
+        <w:t>Beware of people that say that they know everything about a subject</w:t>
       </w:r>
       <w:r>
         <w:rPr>
@@ -8763,18 +10574,8 @@
           <w:szCs w:val="20"/>
         </w:rPr>
         <w:br/>
-        <w:t>Are the ones that know nothing</w:t>
-      </w:r>
-    </w:p>
-    <w:p>
-      <w:pPr>
-        <w:pStyle w:val="ListParagraph"/>
-        <w:rPr>
-          <w:rFonts w:ascii="Tw Cen MT" w:hAnsi="Tw Cen MT"/>
-          <w:sz w:val="20"/>
-          <w:szCs w:val="20"/>
-        </w:rPr>
-      </w:pPr>
+        <w:t>Because, people that think that they know everything</w:t>
+      </w:r>
       <w:r>
         <w:rPr>
           <w:rFonts w:ascii="Tw Cen MT" w:hAnsi="Tw Cen MT"/>
@@ -8785,8 +10586,10 @@
           <w:sz w:val="20"/>
           <w:szCs w:val="20"/>
         </w:rPr>
-        <w:tab/>
-      </w:r>
+        <w:br/>
+        <w:t xml:space="preserve">Are the ones that know </w:t>
+      </w:r>
+      <w:proofErr w:type="gramStart"/>
       <w:r>
         <w:rPr>
           <w:rFonts w:ascii="Tw Cen MT" w:hAnsi="Tw Cen MT"/>
@@ -8797,8 +10600,19 @@
           <w:sz w:val="20"/>
           <w:szCs w:val="20"/>
         </w:rPr>
-        <w:tab/>
-      </w:r>
+        <w:t>nothing</w:t>
+      </w:r>
+      <w:proofErr w:type="gramEnd"/>
+    </w:p>
+    <w:p>
+      <w:pPr>
+        <w:pStyle w:val="ListParagraph"/>
+        <w:rPr>
+          <w:rFonts w:ascii="Tw Cen MT" w:hAnsi="Tw Cen MT"/>
+          <w:sz w:val="20"/>
+          <w:szCs w:val="20"/>
+        </w:rPr>
+      </w:pPr>
       <w:r>
         <w:rPr>
           <w:rFonts w:ascii="Tw Cen MT" w:hAnsi="Tw Cen MT"/>
@@ -8898,6 +10712,30 @@
       <w:r>
         <w:rPr>
           <w:rFonts w:ascii="Tw Cen MT" w:hAnsi="Tw Cen MT"/>
+          <w:b/>
+          <w:bCs/>
+          <w:i/>
+          <w:iCs/>
+          <w:sz w:val="20"/>
+          <w:szCs w:val="20"/>
+        </w:rPr>
+        <w:tab/>
+      </w:r>
+      <w:r>
+        <w:rPr>
+          <w:rFonts w:ascii="Tw Cen MT" w:hAnsi="Tw Cen MT"/>
+          <w:b/>
+          <w:bCs/>
+          <w:i/>
+          <w:iCs/>
+          <w:sz w:val="20"/>
+          <w:szCs w:val="20"/>
+        </w:rPr>
+        <w:tab/>
+      </w:r>
+      <w:r>
+        <w:rPr>
+          <w:rFonts w:ascii="Tw Cen MT" w:hAnsi="Tw Cen MT"/>
           <w:i/>
           <w:iCs/>
           <w:sz w:val="20"/>
@@ -8927,7 +10765,55 @@
           <w:sz w:val="20"/>
           <w:szCs w:val="20"/>
         </w:rPr>
-        <w:t xml:space="preserve">For me, the end of this journey has been extremely isolating. I actively choose to work, to write, to think about research. There is nary a thought of allowing myself time for anything else. Unfortunately because of the extents of global warming, it seems I won’t get the opportunity to relive this </w:t>
+        <w:t xml:space="preserve">For me, the end of this journey </w:t>
+      </w:r>
+      <w:proofErr w:type="gramStart"/>
+      <w:r>
+        <w:rPr>
+          <w:sz w:val="20"/>
+          <w:szCs w:val="20"/>
+        </w:rPr>
+        <w:t>has been</w:t>
+      </w:r>
+      <w:proofErr w:type="gramEnd"/>
+      <w:r>
+        <w:rPr>
+          <w:sz w:val="20"/>
+          <w:szCs w:val="20"/>
+        </w:rPr>
+        <w:t xml:space="preserve"> extremely isolating. I actively choose to work, to write</w:t>
+      </w:r>
+      <w:proofErr w:type="gramStart"/>
+      <w:r>
+        <w:rPr>
+          <w:sz w:val="20"/>
+          <w:szCs w:val="20"/>
+        </w:rPr>
+        <w:t>, to</w:t>
+      </w:r>
+      <w:proofErr w:type="gramEnd"/>
+      <w:r>
+        <w:rPr>
+          <w:sz w:val="20"/>
+          <w:szCs w:val="20"/>
+        </w:rPr>
+        <w:t xml:space="preserve"> think about research. There is nary a thought of allowing myself time for anything else. </w:t>
+      </w:r>
+      <w:proofErr w:type="gramStart"/>
+      <w:r>
+        <w:rPr>
+          <w:sz w:val="20"/>
+          <w:szCs w:val="20"/>
+        </w:rPr>
+        <w:t>Unfortunately</w:t>
+      </w:r>
+      <w:proofErr w:type="gramEnd"/>
+      <w:r>
+        <w:rPr>
+          <w:sz w:val="20"/>
+          <w:szCs w:val="20"/>
+        </w:rPr>
+        <w:t xml:space="preserve"> because of the extents of global warming, it seems I won’t get the opportunity to relive this </w:t>
       </w:r>
       <w:r>
         <w:rPr>
@@ -9191,8 +11077,19 @@
           <w:sz w:val="20"/>
           <w:szCs w:val="20"/>
         </w:rPr>
-        <w:t>First day my design program worked</w:t>
-      </w:r>
+        <w:t xml:space="preserve">First day my design program </w:t>
+      </w:r>
+      <w:proofErr w:type="gramStart"/>
+      <w:r>
+        <w:rPr>
+          <w:b/>
+          <w:bCs/>
+          <w:sz w:val="20"/>
+          <w:szCs w:val="20"/>
+        </w:rPr>
+        <w:t>worked</w:t>
+      </w:r>
+      <w:proofErr w:type="gramEnd"/>
     </w:p>
     <w:p>
       <w:pPr>
@@ -9231,8 +11128,17 @@
           <w:sz w:val="20"/>
           <w:szCs w:val="20"/>
         </w:rPr>
-        <w:t>Days I would lay on my floor, imagining how atoms move and then crying because I’m unsure if I understand things properly</w:t>
-      </w:r>
+        <w:t xml:space="preserve">Days I would lay on my floor, imagining how atoms move and then crying because I’m unsure if I understand things </w:t>
+      </w:r>
+      <w:proofErr w:type="gramStart"/>
+      <w:r>
+        <w:rPr>
+          <w:sz w:val="20"/>
+          <w:szCs w:val="20"/>
+        </w:rPr>
+        <w:t>properly</w:t>
+      </w:r>
+      <w:proofErr w:type="gramEnd"/>
     </w:p>
     <w:p>
       <w:pPr>
@@ -9256,6 +11162,7 @@
           <w:szCs w:val="20"/>
         </w:rPr>
       </w:pPr>
+      <w:proofErr w:type="spellStart"/>
       <w:r>
         <w:rPr>
           <w:sz w:val="20"/>
@@ -9263,20 +11170,30 @@
         </w:rPr>
         <w:t>SciMed</w:t>
       </w:r>
-    </w:p>
-    <w:p>
-      <w:pPr>
-        <w:rPr>
-          <w:sz w:val="20"/>
-          <w:szCs w:val="20"/>
-        </w:rPr>
-      </w:pPr>
-      <w:r>
-        <w:rPr>
-          <w:sz w:val="20"/>
-          <w:szCs w:val="20"/>
-        </w:rPr>
-        <w:t>Finally a short list of the pros and cons of a PhD that I came up with</w:t>
+      <w:proofErr w:type="spellEnd"/>
+    </w:p>
+    <w:p>
+      <w:pPr>
+        <w:rPr>
+          <w:sz w:val="20"/>
+          <w:szCs w:val="20"/>
+        </w:rPr>
+      </w:pPr>
+      <w:proofErr w:type="gramStart"/>
+      <w:r>
+        <w:rPr>
+          <w:sz w:val="20"/>
+          <w:szCs w:val="20"/>
+        </w:rPr>
+        <w:t>Finally</w:t>
+      </w:r>
+      <w:proofErr w:type="gramEnd"/>
+      <w:r>
+        <w:rPr>
+          <w:sz w:val="20"/>
+          <w:szCs w:val="20"/>
+        </w:rPr>
+        <w:t xml:space="preserve"> a short list of the pros and cons of a PhD that I came up with</w:t>
       </w:r>
     </w:p>
     <w:p>
@@ -9311,8 +11228,17 @@
           <w:sz w:val="20"/>
           <w:szCs w:val="20"/>
         </w:rPr>
-        <w:t>Learn more then you probably ever imagined could be learned</w:t>
-      </w:r>
+        <w:t xml:space="preserve">Learn more then you probably ever imagined could be </w:t>
+      </w:r>
+      <w:proofErr w:type="gramStart"/>
+      <w:r>
+        <w:rPr>
+          <w:sz w:val="20"/>
+          <w:szCs w:val="20"/>
+        </w:rPr>
+        <w:t>learned</w:t>
+      </w:r>
+      <w:proofErr w:type="gramEnd"/>
     </w:p>
     <w:p>
       <w:pPr>
@@ -9331,8 +11257,17 @@
           <w:sz w:val="20"/>
           <w:szCs w:val="20"/>
         </w:rPr>
-        <w:t>Become a foundation for creating new knowledge</w:t>
-      </w:r>
+        <w:t xml:space="preserve">Become a foundation for creating new </w:t>
+      </w:r>
+      <w:proofErr w:type="gramStart"/>
+      <w:r>
+        <w:rPr>
+          <w:sz w:val="20"/>
+          <w:szCs w:val="20"/>
+        </w:rPr>
+        <w:t>knowledge</w:t>
+      </w:r>
+      <w:proofErr w:type="gramEnd"/>
     </w:p>
     <w:p>
       <w:pPr>
@@ -9351,8 +11286,17 @@
           <w:sz w:val="20"/>
           <w:szCs w:val="20"/>
         </w:rPr>
-        <w:t>Hone your ability to learn and know what you don’t know</w:t>
-      </w:r>
+        <w:t xml:space="preserve">Hone your ability to learn and know what you don’t </w:t>
+      </w:r>
+      <w:proofErr w:type="gramStart"/>
+      <w:r>
+        <w:rPr>
+          <w:sz w:val="20"/>
+          <w:szCs w:val="20"/>
+        </w:rPr>
+        <w:t>know</w:t>
+      </w:r>
+      <w:proofErr w:type="gramEnd"/>
     </w:p>
     <w:p>
       <w:pPr>
@@ -9371,8 +11315,17 @@
           <w:sz w:val="20"/>
           <w:szCs w:val="20"/>
         </w:rPr>
-        <w:t>Freedom to work at your own pace and on your own time schedule</w:t>
-      </w:r>
+        <w:t xml:space="preserve">Freedom to work at your own pace and on your own time </w:t>
+      </w:r>
+      <w:proofErr w:type="gramStart"/>
+      <w:r>
+        <w:rPr>
+          <w:sz w:val="20"/>
+          <w:szCs w:val="20"/>
+        </w:rPr>
+        <w:t>schedule</w:t>
+      </w:r>
+      <w:proofErr w:type="gramEnd"/>
     </w:p>
     <w:p>
       <w:pPr>
@@ -9421,7 +11374,23 @@
           <w:sz w:val="20"/>
           <w:szCs w:val="20"/>
         </w:rPr>
-        <w:t>Channel of negative thoughts. Sometimes it flips on and every channel is it</w:t>
+        <w:t xml:space="preserve">Channel of negative thoughts. Sometimes it flips </w:t>
+      </w:r>
+      <w:proofErr w:type="gramStart"/>
+      <w:r>
+        <w:rPr>
+          <w:sz w:val="20"/>
+          <w:szCs w:val="20"/>
+        </w:rPr>
+        <w:t>on</w:t>
+      </w:r>
+      <w:proofErr w:type="gramEnd"/>
+      <w:r>
+        <w:rPr>
+          <w:sz w:val="20"/>
+          <w:szCs w:val="20"/>
+        </w:rPr>
+        <w:t xml:space="preserve"> and every channel is it</w:t>
       </w:r>
     </w:p>
     <w:p>
@@ -9528,8 +11497,33 @@
           <w:sz w:val="20"/>
           <w:szCs w:val="20"/>
         </w:rPr>
-        <w:t>Kind works of encouragement for myself are needed/talking to myself through my problems and issues</w:t>
-      </w:r>
+        <w:t xml:space="preserve">Kind </w:t>
+      </w:r>
+      <w:proofErr w:type="spellStart"/>
+      <w:r>
+        <w:rPr>
+          <w:sz w:val="20"/>
+          <w:szCs w:val="20"/>
+        </w:rPr>
+        <w:t>works</w:t>
+      </w:r>
+      <w:proofErr w:type="spellEnd"/>
+      <w:r>
+        <w:rPr>
+          <w:sz w:val="20"/>
+          <w:szCs w:val="20"/>
+        </w:rPr>
+        <w:t xml:space="preserve"> of encouragement for myself are needed/talking to myself through my problems and </w:t>
+      </w:r>
+      <w:proofErr w:type="gramStart"/>
+      <w:r>
+        <w:rPr>
+          <w:sz w:val="20"/>
+          <w:szCs w:val="20"/>
+        </w:rPr>
+        <w:t>issues</w:t>
+      </w:r>
+      <w:proofErr w:type="gramEnd"/>
     </w:p>
     <w:p>
       <w:pPr>
@@ -9587,7 +11581,23 @@
           <w:sz w:val="20"/>
           <w:szCs w:val="20"/>
         </w:rPr>
-        <w:t>One thing that I’ve found myself not doing well is SHOWING the story. I think my memory right now is hinging on an experience rather than actually drawing out a specific portion of the memory. Draw out that first and then expound upon it.</w:t>
+        <w:t xml:space="preserve">One thing that I’ve found myself not doing well is SHOWING the story. I think my memory right now is hinging on an experience rather than </w:t>
+      </w:r>
+      <w:proofErr w:type="gramStart"/>
+      <w:r>
+        <w:rPr>
+          <w:sz w:val="20"/>
+          <w:szCs w:val="20"/>
+        </w:rPr>
+        <w:t>actually drawing</w:t>
+      </w:r>
+      <w:proofErr w:type="gramEnd"/>
+      <w:r>
+        <w:rPr>
+          <w:sz w:val="20"/>
+          <w:szCs w:val="20"/>
+        </w:rPr>
+        <w:t xml:space="preserve"> out a specific portion of the memory. Draw out that first and then expound upon it.</w:t>
       </w:r>
     </w:p>
     <w:p>
@@ -9662,8 +11672,17 @@
           <w:sz w:val="20"/>
           <w:szCs w:val="20"/>
         </w:rPr>
-        <w:t>This feeling of wanting to do things but being unable because too many things are going on in your mind</w:t>
-      </w:r>
+        <w:t xml:space="preserve">This feeling of wanting to do things but being unable because too many things are going on in your </w:t>
+      </w:r>
+      <w:proofErr w:type="gramStart"/>
+      <w:r>
+        <w:rPr>
+          <w:sz w:val="20"/>
+          <w:szCs w:val="20"/>
+        </w:rPr>
+        <w:t>mind</w:t>
+      </w:r>
+      <w:proofErr w:type="gramEnd"/>
     </w:p>
     <w:p>
       <w:pPr>
@@ -9682,8 +11701,17 @@
           <w:sz w:val="20"/>
           <w:szCs w:val="20"/>
         </w:rPr>
-        <w:t>Feeling of failing people (friends, family, lab mates, pi) because you’re unable to do the things that you want to do</w:t>
-      </w:r>
+        <w:t xml:space="preserve">Feeling of failing people (friends, family, lab mates, pi) because you’re unable to do the things that you want to </w:t>
+      </w:r>
+      <w:proofErr w:type="gramStart"/>
+      <w:r>
+        <w:rPr>
+          <w:sz w:val="20"/>
+          <w:szCs w:val="20"/>
+        </w:rPr>
+        <w:t>do</w:t>
+      </w:r>
+      <w:proofErr w:type="gramEnd"/>
     </w:p>
     <w:p>
       <w:pPr>
@@ -9722,8 +11750,17 @@
           <w:sz w:val="20"/>
           <w:szCs w:val="20"/>
         </w:rPr>
-        <w:t>There are so many things to do to get closer to the end, and deciding what to do first is draining because organizing it all is draining because then the end is closer and closer but also feels farther. Like you can see the light at the end of the tunnel, but when you put all the things up that you need to do, it just feels like that light is getting farther away and it prevents you from doing anything</w:t>
-      </w:r>
+        <w:t xml:space="preserve">There are so many things to do to get closer to the end, and deciding what to do first is draining because organizing it all is draining because then the end is closer and closer but also feels farther. Like you can see the light at the end of the tunnel, but when you put all the things up that you need to do, it just feels like that light is getting farther away and it prevents you from doing </w:t>
+      </w:r>
+      <w:proofErr w:type="gramStart"/>
+      <w:r>
+        <w:rPr>
+          <w:sz w:val="20"/>
+          <w:szCs w:val="20"/>
+        </w:rPr>
+        <w:t>anything</w:t>
+      </w:r>
+      <w:proofErr w:type="gramEnd"/>
     </w:p>
     <w:p>
       <w:pPr>
@@ -9757,7 +11794,23 @@
           <w:sz w:val="20"/>
           <w:szCs w:val="20"/>
         </w:rPr>
-        <w:t>Being in the middle of black lives matter and stop Asian hate</w:t>
+        <w:t xml:space="preserve">Being in the middle of </w:t>
+      </w:r>
+      <w:proofErr w:type="gramStart"/>
+      <w:r>
+        <w:rPr>
+          <w:sz w:val="20"/>
+          <w:szCs w:val="20"/>
+        </w:rPr>
+        <w:t>black lives matter</w:t>
+      </w:r>
+      <w:proofErr w:type="gramEnd"/>
+      <w:r>
+        <w:rPr>
+          <w:sz w:val="20"/>
+          <w:szCs w:val="20"/>
+        </w:rPr>
+        <w:t xml:space="preserve"> and stop Asian hate</w:t>
       </w:r>
     </w:p>
     <w:p>
@@ -9805,7 +11858,7 @@
                     </pic:cNvPicPr>
                   </pic:nvPicPr>
                   <pic:blipFill>
-                    <a:blip r:embed="rId16">
+                    <a:blip r:embed="rId17">
                       <a:extLst>
                         <a:ext uri="{28A0092B-C50C-407E-A947-70E740481C1C}">
                           <a14:useLocalDpi xmlns:a14="http://schemas.microsoft.com/office/drawing/2010/main" val="0"/>
@@ -9849,17 +11902,26 @@
           <w:sz w:val="20"/>
           <w:szCs w:val="20"/>
         </w:rPr>
-        <w:t>That time I thought I left the Bunsen burner on and would burn down the entire building and I couldn’t sleep at all because of it</w:t>
-      </w:r>
-    </w:p>
-    <w:p>
-      <w:pPr>
-        <w:rPr>
-          <w:sz w:val="20"/>
-          <w:szCs w:val="20"/>
-        </w:rPr>
-      </w:pPr>
-      <w:hyperlink r:id="rId17" w:history="1">
+        <w:t xml:space="preserve">That time I thought I left the Bunsen burner on and would burn down the entire building and I couldn’t sleep at all because of </w:t>
+      </w:r>
+      <w:proofErr w:type="gramStart"/>
+      <w:r>
+        <w:rPr>
+          <w:sz w:val="20"/>
+          <w:szCs w:val="20"/>
+        </w:rPr>
+        <w:t>it</w:t>
+      </w:r>
+      <w:proofErr w:type="gramEnd"/>
+    </w:p>
+    <w:p>
+      <w:pPr>
+        <w:rPr>
+          <w:sz w:val="20"/>
+          <w:szCs w:val="20"/>
+        </w:rPr>
+      </w:pPr>
+      <w:hyperlink r:id="rId18" w:history="1">
         <w:r>
           <w:rPr>
             <w:rStyle w:val="Hyperlink"/>
@@ -9899,7 +11961,7 @@
                     </pic:cNvPicPr>
                   </pic:nvPicPr>
                   <pic:blipFill>
-                    <a:blip r:embed="rId18">
+                    <a:blip r:embed="rId19">
                       <a:extLst>
                         <a:ext uri="{28A0092B-C50C-407E-A947-70E740481C1C}">
                           <a14:useLocalDpi xmlns:a14="http://schemas.microsoft.com/office/drawing/2010/main" val="0"/>
@@ -9948,7 +12010,7 @@
       <w:r>
         <w:t xml:space="preserve"> </w:t>
       </w:r>
-      <w:hyperlink r:id="rId19" w:history="1">
+      <w:hyperlink r:id="rId20" w:history="1">
         <w:r>
           <w:rPr>
             <w:rStyle w:val="Hyperlink"/>
@@ -9997,7 +12059,7 @@
                     </pic:cNvPicPr>
                   </pic:nvPicPr>
                   <pic:blipFill>
-                    <a:blip r:embed="rId20">
+                    <a:blip r:embed="rId21">
                       <a:extLst>
                         <a:ext uri="{28A0092B-C50C-407E-A947-70E740481C1C}">
                           <a14:useLocalDpi xmlns:a14="http://schemas.microsoft.com/office/drawing/2010/main" val="0"/>

</xml_diff>